<commit_message>
Documentação de apoio e Autoria própria
</commit_message>
<xml_diff>
--- a/Autoria Própria/TCC ESCRITO V0.1.docx
+++ b/Autoria Própria/TCC ESCRITO V0.1.docx
@@ -238,8 +238,24 @@
           <w:sz w:val="28"/>
           <w:szCs w:val="28"/>
         </w:rPr>
-        <w:t>OTIMIZAÇÃO DE SISTEMA DE ÁUDIO OEM</w:t>
-      </w:r>
+        <w:t>DISPOSITIVO DE ALMOXARIFADO INTELIGENTE</w:t>
+      </w:r>
+    </w:p>
+    <w:p>
+      <w:pPr>
+        <w:jc w:val="center"/>
+        <w:rPr>
+          <w:bCs/>
+        </w:rPr>
+      </w:pPr>
+    </w:p>
+    <w:p>
+      <w:pPr>
+        <w:jc w:val="center"/>
+        <w:rPr>
+          <w:bCs/>
+        </w:rPr>
+      </w:pPr>
     </w:p>
     <w:p>
       <w:pPr>
@@ -517,35 +533,6 @@
     <w:p>
       <w:pPr>
         <w:ind w:firstLine="0"/>
-        <w:jc w:val="center"/>
-        <w:rPr>
-          <w:rFonts w:ascii="Arial" w:hAnsi="Arial" w:cs="Arial"/>
-          <w:b/>
-          <w:sz w:val="28"/>
-        </w:rPr>
-      </w:pPr>
-      <w:r>
-        <w:rPr>
-          <w:rFonts w:ascii="Arial" w:hAnsi="Arial" w:cs="Arial"/>
-          <w:b/>
-          <w:sz w:val="28"/>
-        </w:rPr>
-        <w:t xml:space="preserve">Gustavo </w:t>
-      </w:r>
-      <w:proofErr w:type="spellStart"/>
-      <w:r>
-        <w:rPr>
-          <w:rFonts w:ascii="Arial" w:hAnsi="Arial" w:cs="Arial"/>
-          <w:b/>
-          <w:sz w:val="28"/>
-        </w:rPr>
-        <w:t>Sasaki</w:t>
-      </w:r>
-      <w:proofErr w:type="spellEnd"/>
-    </w:p>
-    <w:p>
-      <w:pPr>
-        <w:ind w:firstLine="0"/>
         <w:rPr>
           <w:b/>
         </w:rPr>
@@ -562,7 +549,6 @@
           <w:szCs w:val="28"/>
         </w:rPr>
       </w:pPr>
-      <w:proofErr w:type="gramStart"/>
       <w:r>
         <w:rPr>
           <w:rFonts w:ascii="Arial" w:hAnsi="Arial" w:cs="Arial"/>
@@ -570,17 +556,7 @@
           <w:sz w:val="28"/>
           <w:szCs w:val="28"/>
         </w:rPr>
-        <w:t>TITULO</w:t>
-      </w:r>
-      <w:proofErr w:type="gramEnd"/>
-      <w:r>
-        <w:rPr>
-          <w:rFonts w:ascii="Arial" w:hAnsi="Arial" w:cs="Arial"/>
-          <w:b/>
-          <w:sz w:val="28"/>
-          <w:szCs w:val="28"/>
-        </w:rPr>
-        <w:t xml:space="preserve"> DO PROJETO</w:t>
+        <w:t>DISPOSITIVO DE ALMOXARIFADO INTELIGENTE</w:t>
       </w:r>
     </w:p>
     <w:p>
@@ -766,6 +742,56 @@
     </w:p>
     <w:p>
       <w:pPr>
+        <w:spacing w:after="0" w:line="520" w:lineRule="exact"/>
+        <w:jc w:val="center"/>
+        <w:rPr>
+          <w:bCs/>
+          <w:lang w:val="es-ES"/>
+        </w:rPr>
+      </w:pPr>
+    </w:p>
+    <w:p>
+      <w:pPr>
+        <w:spacing w:after="0" w:line="520" w:lineRule="exact"/>
+        <w:jc w:val="center"/>
+        <w:rPr>
+          <w:bCs/>
+          <w:lang w:val="es-ES"/>
+        </w:rPr>
+      </w:pPr>
+    </w:p>
+    <w:p>
+      <w:pPr>
+        <w:spacing w:after="0" w:line="520" w:lineRule="exact"/>
+        <w:jc w:val="center"/>
+        <w:rPr>
+          <w:bCs/>
+          <w:lang w:val="es-ES"/>
+        </w:rPr>
+      </w:pPr>
+    </w:p>
+    <w:p>
+      <w:pPr>
+        <w:spacing w:after="0" w:line="520" w:lineRule="exact"/>
+        <w:jc w:val="center"/>
+        <w:rPr>
+          <w:bCs/>
+          <w:lang w:val="es-ES"/>
+        </w:rPr>
+      </w:pPr>
+    </w:p>
+    <w:p>
+      <w:pPr>
+        <w:spacing w:after="0" w:line="520" w:lineRule="exact"/>
+        <w:jc w:val="center"/>
+        <w:rPr>
+          <w:bCs/>
+          <w:lang w:val="es-ES"/>
+        </w:rPr>
+      </w:pPr>
+    </w:p>
+    <w:p>
+      <w:pPr>
         <w:spacing w:after="0" w:line="240" w:lineRule="auto"/>
         <w:ind w:firstLine="0"/>
         <w:jc w:val="center"/>
@@ -786,355 +812,124 @@
     </w:p>
     <w:p>
       <w:pPr>
-        <w:ind w:firstLine="142"/>
-        <w:jc w:val="center"/>
-        <w:rPr>
-          <w:rFonts w:ascii="Arial" w:hAnsi="Arial" w:cs="Arial"/>
-          <w:bCs/>
-          <w:sz w:val="24"/>
-        </w:rPr>
-      </w:pPr>
-      <w:r>
-        <w:rPr>
-          <w:rFonts w:ascii="Arial" w:hAnsi="Arial" w:cs="Arial"/>
-          <w:bCs/>
-          <w:sz w:val="24"/>
-        </w:rPr>
-        <w:t>201</w:t>
-      </w:r>
-      <w:r>
-        <w:rPr>
-          <w:rFonts w:ascii="Arial" w:hAnsi="Arial" w:cs="Arial"/>
-          <w:bCs/>
-          <w:sz w:val="24"/>
-        </w:rPr>
-        <w:t>9</w:t>
-      </w:r>
-    </w:p>
-    <w:p>
-      <w:pPr>
         <w:ind w:firstLine="0"/>
         <w:jc w:val="center"/>
         <w:rPr>
           <w:rFonts w:ascii="Arial" w:hAnsi="Arial" w:cs="Arial"/>
-          <w:b/>
-          <w:sz w:val="24"/>
-        </w:rPr>
-      </w:pPr>
-      <w:r>
+          <w:bCs/>
+          <w:sz w:val="24"/>
+        </w:rPr>
+      </w:pPr>
+      <w:r>
+        <w:rPr>
+          <w:rFonts w:ascii="Arial" w:hAnsi="Arial" w:cs="Arial"/>
+          <w:bCs/>
+          <w:sz w:val="24"/>
+        </w:rPr>
+        <w:t>201</w:t>
+      </w:r>
+      <w:r>
+        <w:rPr>
+          <w:rFonts w:ascii="Arial" w:hAnsi="Arial" w:cs="Arial"/>
+          <w:bCs/>
+          <w:sz w:val="24"/>
+        </w:rPr>
+        <w:t>9</w:t>
+      </w:r>
+    </w:p>
+    <w:tbl>
+      <w:tblPr>
+        <w:tblStyle w:val="Tabelacomgrade"/>
+        <w:tblpPr w:leftFromText="141" w:rightFromText="141" w:vertAnchor="text" w:horzAnchor="page" w:tblpX="7396" w:tblpY="11080"/>
+        <w:tblW w:w="0" w:type="auto"/>
+        <w:tblLook w:val="04A0" w:firstRow="1" w:lastRow="0" w:firstColumn="1" w:lastColumn="0" w:noHBand="0" w:noVBand="1"/>
+      </w:tblPr>
+      <w:tblGrid>
+        <w:gridCol w:w="3967"/>
+      </w:tblGrid>
+      <w:tr>
+        <w:trPr>
+          <w:trHeight w:val="2688"/>
+        </w:trPr>
+        <w:tc>
+          <w:tcPr>
+            <w:tcW w:w="3967" w:type="dxa"/>
+            <w:tcBorders>
+              <w:top w:val="nil"/>
+              <w:left w:val="nil"/>
+              <w:bottom w:val="nil"/>
+              <w:right w:val="nil"/>
+            </w:tcBorders>
+          </w:tcPr>
+          <w:p>
+            <w:pPr>
+              <w:ind w:firstLine="0"/>
+              <w:rPr>
+                <w:rFonts w:ascii="Arial" w:hAnsi="Arial" w:cs="Arial"/>
+                <w:bCs/>
+                <w:sz w:val="24"/>
+              </w:rPr>
+            </w:pPr>
+            <w:r>
+              <w:rPr>
+                <w:rFonts w:ascii="Arial" w:hAnsi="Arial" w:cs="Arial"/>
+                <w:bCs/>
+                <w:sz w:val="24"/>
+              </w:rPr>
+              <w:lastRenderedPageBreak/>
+              <w:t xml:space="preserve">Dedico este trabalho </w:t>
+            </w:r>
+            <w:r>
+              <w:rPr>
+                <w:rFonts w:ascii="Arial" w:hAnsi="Arial" w:cs="Arial"/>
+                <w:bCs/>
+                <w:sz w:val="24"/>
+              </w:rPr>
+              <w:t>a minha mãe Maria, e minha namorada Larissa, duas mulheres incríveis que foram responsáveis por me apoiarem em todos os momentos da minha vida</w:t>
+            </w:r>
+            <w:r>
+              <w:rPr>
+                <w:rFonts w:ascii="Arial" w:hAnsi="Arial" w:cs="Arial"/>
+                <w:bCs/>
+                <w:sz w:val="24"/>
+              </w:rPr>
+              <w:t xml:space="preserve"> e contribuírem imensamente na minha formação como ser humano</w:t>
+            </w:r>
+            <w:r>
+              <w:rPr>
+                <w:rFonts w:ascii="Arial" w:hAnsi="Arial" w:cs="Arial"/>
+                <w:bCs/>
+                <w:sz w:val="24"/>
+              </w:rPr>
+              <w:t>.</w:t>
+            </w:r>
+          </w:p>
+          <w:p>
+            <w:pPr>
+              <w:ind w:firstLine="0"/>
+              <w:rPr>
+                <w:rFonts w:ascii="Arial" w:hAnsi="Arial" w:cs="Arial"/>
+                <w:bCs/>
+                <w:sz w:val="24"/>
+              </w:rPr>
+            </w:pPr>
+          </w:p>
+        </w:tc>
+      </w:tr>
+    </w:tbl>
+    <w:p>
+      <w:pPr>
+        <w:ind w:firstLine="0"/>
+        <w:jc w:val="center"/>
         <w:rPr>
           <w:rFonts w:cs="Arial"/>
           <w:bCs/>
         </w:rPr>
-        <w:br w:type="page"/>
-      </w:r>
-      <w:r>
-        <w:rPr>
-          <w:rFonts w:ascii="Arial" w:hAnsi="Arial" w:cs="Arial"/>
-          <w:b/>
-          <w:sz w:val="24"/>
-        </w:rPr>
-        <w:lastRenderedPageBreak/>
-        <w:t>RESUMO</w:t>
-      </w:r>
-    </w:p>
-    <w:p>
-      <w:pPr>
-        <w:ind w:firstLine="0"/>
-        <w:rPr>
-          <w:rFonts w:ascii="Arial" w:hAnsi="Arial" w:cs="Arial"/>
-          <w:sz w:val="24"/>
-        </w:rPr>
-      </w:pPr>
-    </w:p>
-    <w:p>
-      <w:pPr>
-        <w:ind w:firstLine="0"/>
-        <w:rPr>
-          <w:rFonts w:ascii="Arial" w:hAnsi="Arial" w:cs="Arial"/>
-          <w:sz w:val="24"/>
-        </w:rPr>
-      </w:pPr>
-      <w:r>
-        <w:rPr>
-          <w:rFonts w:ascii="Arial" w:hAnsi="Arial" w:cs="Arial"/>
-          <w:sz w:val="24"/>
-        </w:rPr>
-        <w:t>To</w:t>
-      </w:r>
-      <w:r>
-        <w:rPr>
-          <w:rFonts w:ascii="Arial" w:hAnsi="Arial" w:cs="Arial"/>
-          <w:sz w:val="24"/>
-        </w:rPr>
-        <w:t xml:space="preserve">do tipo de trabalho deve ser feito de maneira correta e de uma forma segura, seguindo a metodologia e procedimentos definidos pela empresa que contratou o funcionário, assim como toda </w:t>
-      </w:r>
-      <w:r>
-        <w:rPr>
-          <w:rFonts w:ascii="Arial" w:hAnsi="Arial" w:cs="Arial"/>
-          <w:sz w:val="24"/>
-        </w:rPr>
-        <w:t>empresa deve</w:t>
-      </w:r>
-      <w:r>
-        <w:rPr>
-          <w:rFonts w:ascii="Arial" w:hAnsi="Arial" w:cs="Arial"/>
-          <w:sz w:val="24"/>
-        </w:rPr>
-        <w:t xml:space="preserve"> garantir</w:t>
-      </w:r>
-      <w:r>
-        <w:rPr>
-          <w:rFonts w:ascii="Arial" w:hAnsi="Arial" w:cs="Arial"/>
-          <w:sz w:val="24"/>
-        </w:rPr>
-        <w:t xml:space="preserve"> a seus funcionários</w:t>
-      </w:r>
-      <w:r>
-        <w:rPr>
-          <w:rFonts w:ascii="Arial" w:hAnsi="Arial" w:cs="Arial"/>
-          <w:sz w:val="24"/>
-        </w:rPr>
-        <w:t xml:space="preserve"> </w:t>
-      </w:r>
-      <w:r>
-        <w:rPr>
-          <w:rFonts w:ascii="Arial" w:hAnsi="Arial" w:cs="Arial"/>
-          <w:sz w:val="24"/>
-        </w:rPr>
-        <w:t xml:space="preserve">condições mais seguras para realizar suas atividades , fornecer </w:t>
-      </w:r>
-      <w:r>
-        <w:rPr>
-          <w:rFonts w:ascii="Arial" w:hAnsi="Arial" w:cs="Arial"/>
-          <w:sz w:val="24"/>
-        </w:rPr>
-        <w:t>os devidos</w:t>
-      </w:r>
-      <w:r>
-        <w:rPr>
-          <w:rFonts w:ascii="Arial" w:hAnsi="Arial" w:cs="Arial"/>
-          <w:sz w:val="24"/>
-        </w:rPr>
-        <w:t xml:space="preserve"> </w:t>
-      </w:r>
-      <w:r>
-        <w:rPr>
-          <w:rFonts w:ascii="Arial" w:hAnsi="Arial" w:cs="Arial"/>
-          <w:sz w:val="24"/>
-        </w:rPr>
-        <w:t>equipamentos de proteção</w:t>
-      </w:r>
-      <w:r>
-        <w:rPr>
-          <w:rFonts w:ascii="Arial" w:hAnsi="Arial" w:cs="Arial"/>
-          <w:sz w:val="24"/>
-        </w:rPr>
-        <w:t xml:space="preserve"> e,</w:t>
-      </w:r>
-      <w:r>
-        <w:rPr>
-          <w:rFonts w:ascii="Arial" w:hAnsi="Arial" w:cs="Arial"/>
-          <w:sz w:val="24"/>
-        </w:rPr>
-        <w:t xml:space="preserve"> inclusive instruir como deve ser feita sua utilização, </w:t>
-      </w:r>
-      <w:r>
-        <w:rPr>
-          <w:rFonts w:ascii="Arial" w:hAnsi="Arial" w:cs="Arial"/>
-          <w:sz w:val="24"/>
-        </w:rPr>
-        <w:t xml:space="preserve"> sejam eles </w:t>
-      </w:r>
-      <w:r>
-        <w:rPr>
-          <w:rFonts w:ascii="Arial" w:hAnsi="Arial" w:cs="Arial"/>
-          <w:sz w:val="24"/>
-        </w:rPr>
-        <w:t>individuais</w:t>
-      </w:r>
-      <w:r>
-        <w:rPr>
-          <w:rFonts w:ascii="Arial" w:hAnsi="Arial" w:cs="Arial"/>
-          <w:sz w:val="24"/>
-        </w:rPr>
-        <w:t xml:space="preserve"> (EPI’S) ou coletivos (EPC’S). </w:t>
-      </w:r>
-      <w:r>
-        <w:rPr>
-          <w:rFonts w:ascii="Arial" w:hAnsi="Arial" w:cs="Arial"/>
-          <w:sz w:val="24"/>
-        </w:rPr>
-        <w:t>Considerando que cada EPI possui um Certificado de Aprovação (CA)</w:t>
-      </w:r>
-      <w:r>
-        <w:rPr>
-          <w:rFonts w:ascii="Arial" w:hAnsi="Arial" w:cs="Arial"/>
-          <w:sz w:val="24"/>
-        </w:rPr>
-        <w:t xml:space="preserve">, </w:t>
-      </w:r>
-      <w:r>
-        <w:rPr>
-          <w:rFonts w:ascii="Arial" w:hAnsi="Arial" w:cs="Arial"/>
-          <w:sz w:val="24"/>
-        </w:rPr>
-        <w:t xml:space="preserve">uma data de validade, </w:t>
-      </w:r>
-      <w:r>
-        <w:rPr>
-          <w:rFonts w:ascii="Arial" w:hAnsi="Arial" w:cs="Arial"/>
-          <w:sz w:val="24"/>
-        </w:rPr>
-        <w:t xml:space="preserve">e que ele após cumprir sua função pode acabar sendo descartado, </w:t>
-      </w:r>
-      <w:r>
-        <w:rPr>
-          <w:rFonts w:ascii="Arial" w:hAnsi="Arial" w:cs="Arial"/>
-          <w:sz w:val="24"/>
-        </w:rPr>
-        <w:t>observamos que há a necessidade de estarmos atentos quanto a este período</w:t>
-      </w:r>
-      <w:r>
-        <w:rPr>
-          <w:rFonts w:ascii="Arial" w:hAnsi="Arial" w:cs="Arial"/>
-          <w:sz w:val="24"/>
-        </w:rPr>
-        <w:t xml:space="preserve"> de validade</w:t>
-      </w:r>
-      <w:r>
-        <w:rPr>
-          <w:rFonts w:ascii="Arial" w:hAnsi="Arial" w:cs="Arial"/>
-          <w:sz w:val="24"/>
-        </w:rPr>
-        <w:t xml:space="preserve"> mesmo que o item aparente estar em boas condições de uso</w:t>
-      </w:r>
-      <w:r>
-        <w:rPr>
-          <w:rFonts w:ascii="Arial" w:hAnsi="Arial" w:cs="Arial"/>
-          <w:sz w:val="24"/>
-        </w:rPr>
-        <w:t xml:space="preserve"> e, que em determinadas ocasiões um funcionário pode fazer uso de diversos equipamentos  ao longo do dia</w:t>
-      </w:r>
-      <w:r>
-        <w:rPr>
-          <w:rFonts w:ascii="Arial" w:hAnsi="Arial" w:cs="Arial"/>
-          <w:sz w:val="24"/>
-        </w:rPr>
-        <w:t xml:space="preserve">. Portanto, </w:t>
-      </w:r>
-      <w:r>
-        <w:rPr>
-          <w:rFonts w:ascii="Arial" w:hAnsi="Arial" w:cs="Arial"/>
-          <w:sz w:val="24"/>
-        </w:rPr>
-        <w:t>objetivando facilitar o acesso dos funcionários aos devidos EPI’S e sem a necessidade de ficar solicitando ao setor de almoxarifado, estamos propondo uma máquina para fazer a distribuição dos equipamentos ao funcionário e coletar os dados a cada vez que fazem sua utilização.</w:t>
-      </w:r>
-    </w:p>
-    <w:p>
-      <w:pPr>
-        <w:ind w:firstLine="0"/>
-        <w:rPr>
-          <w:rFonts w:ascii="Arial" w:hAnsi="Arial" w:cs="Arial"/>
-          <w:sz w:val="24"/>
-        </w:rPr>
-      </w:pPr>
-      <w:r>
-        <w:rPr>
-          <w:rFonts w:ascii="Arial" w:hAnsi="Arial" w:cs="Arial"/>
-          <w:sz w:val="24"/>
-        </w:rPr>
-        <w:t>Palavra-chave</w:t>
-      </w:r>
-      <w:r>
-        <w:rPr>
-          <w:rFonts w:ascii="Arial" w:hAnsi="Arial" w:cs="Arial"/>
-          <w:sz w:val="24"/>
-        </w:rPr>
-        <w:t xml:space="preserve">: </w:t>
-      </w:r>
-      <w:r>
-        <w:rPr>
-          <w:rFonts w:ascii="Arial" w:hAnsi="Arial" w:cs="Arial"/>
-          <w:sz w:val="24"/>
-        </w:rPr>
-        <w:t>Segurança</w:t>
-      </w:r>
-      <w:r>
-        <w:rPr>
-          <w:rFonts w:ascii="Arial" w:hAnsi="Arial" w:cs="Arial"/>
-          <w:sz w:val="24"/>
-        </w:rPr>
-        <w:t xml:space="preserve">, </w:t>
-      </w:r>
-      <w:r>
-        <w:rPr>
-          <w:rFonts w:ascii="Arial" w:hAnsi="Arial" w:cs="Arial"/>
-          <w:sz w:val="24"/>
-        </w:rPr>
-        <w:t>Estoque</w:t>
-      </w:r>
-      <w:r>
-        <w:rPr>
-          <w:rFonts w:ascii="Arial" w:hAnsi="Arial" w:cs="Arial"/>
-          <w:sz w:val="24"/>
-        </w:rPr>
-        <w:t xml:space="preserve">, </w:t>
-      </w:r>
-      <w:r>
-        <w:rPr>
-          <w:rFonts w:ascii="Arial" w:hAnsi="Arial" w:cs="Arial"/>
-          <w:sz w:val="24"/>
-        </w:rPr>
-        <w:t>Automatizado</w:t>
-      </w:r>
-      <w:r>
-        <w:rPr>
-          <w:rFonts w:ascii="Arial" w:hAnsi="Arial" w:cs="Arial"/>
-          <w:sz w:val="24"/>
-        </w:rPr>
-        <w:t xml:space="preserve">, </w:t>
-      </w:r>
-      <w:r>
-        <w:rPr>
-          <w:rFonts w:ascii="Arial" w:hAnsi="Arial" w:cs="Arial"/>
-          <w:sz w:val="24"/>
-        </w:rPr>
-        <w:t>Equipamentos</w:t>
-      </w:r>
-      <w:r>
-        <w:rPr>
-          <w:rFonts w:ascii="Arial" w:hAnsi="Arial" w:cs="Arial"/>
-          <w:sz w:val="24"/>
-        </w:rPr>
-        <w:t>, S</w:t>
-      </w:r>
-      <w:r>
-        <w:rPr>
-          <w:rFonts w:ascii="Arial" w:hAnsi="Arial" w:cs="Arial"/>
-          <w:sz w:val="24"/>
-        </w:rPr>
-        <w:t>istema</w:t>
-      </w:r>
-      <w:r>
-        <w:rPr>
-          <w:rFonts w:ascii="Arial" w:hAnsi="Arial" w:cs="Arial"/>
-          <w:sz w:val="24"/>
-        </w:rPr>
-        <w:t>.</w:t>
-      </w:r>
-    </w:p>
-    <w:p>
-      <w:pPr>
-        <w:rPr>
-          <w:rFonts w:ascii="Arial" w:hAnsi="Arial" w:cs="Arial"/>
-          <w:sz w:val="24"/>
-        </w:rPr>
-      </w:pPr>
-      <w:r>
-        <w:rPr>
-          <w:rFonts w:ascii="Arial" w:hAnsi="Arial" w:cs="Arial"/>
-          <w:sz w:val="24"/>
+      </w:pPr>
+      <w:r>
+        <w:rPr>
+          <w:rFonts w:cs="Arial"/>
+          <w:bCs/>
         </w:rPr>
         <w:br w:type="page"/>
       </w:r>
@@ -1147,6 +942,713 @@
           <w:rFonts w:ascii="Arial" w:hAnsi="Arial" w:cs="Arial"/>
           <w:b/>
           <w:sz w:val="24"/>
+          <w:szCs w:val="24"/>
+        </w:rPr>
+      </w:pPr>
+      <w:r>
+        <w:rPr>
+          <w:rFonts w:ascii="Arial" w:hAnsi="Arial" w:cs="Arial"/>
+          <w:b/>
+          <w:sz w:val="24"/>
+          <w:szCs w:val="24"/>
+        </w:rPr>
+        <w:lastRenderedPageBreak/>
+        <w:t>AGRADECIMENTOS</w:t>
+      </w:r>
+    </w:p>
+    <w:p>
+      <w:pPr>
+        <w:ind w:firstLine="851"/>
+        <w:rPr>
+          <w:rFonts w:ascii="Arial" w:hAnsi="Arial" w:cs="Arial"/>
+          <w:bCs/>
+          <w:sz w:val="24"/>
+          <w:szCs w:val="24"/>
+        </w:rPr>
+      </w:pPr>
+      <w:r>
+        <w:rPr>
+          <w:rFonts w:ascii="Arial" w:hAnsi="Arial" w:cs="Arial"/>
+          <w:bCs/>
+          <w:sz w:val="24"/>
+          <w:szCs w:val="24"/>
+        </w:rPr>
+        <w:t xml:space="preserve">Agradeço a todos os </w:t>
+      </w:r>
+      <w:r>
+        <w:rPr>
+          <w:rFonts w:ascii="Arial" w:hAnsi="Arial" w:cs="Arial"/>
+          <w:bCs/>
+          <w:sz w:val="24"/>
+          <w:szCs w:val="24"/>
+        </w:rPr>
+        <w:t>colegas</w:t>
+      </w:r>
+      <w:r>
+        <w:rPr>
+          <w:rFonts w:ascii="Arial" w:hAnsi="Arial" w:cs="Arial"/>
+          <w:bCs/>
+          <w:sz w:val="24"/>
+          <w:szCs w:val="24"/>
+        </w:rPr>
+        <w:t xml:space="preserve">, e especialmente à </w:t>
+      </w:r>
+      <w:r>
+        <w:rPr>
+          <w:rFonts w:ascii="Arial" w:hAnsi="Arial" w:cs="Arial"/>
+          <w:bCs/>
+          <w:sz w:val="24"/>
+          <w:szCs w:val="24"/>
+        </w:rPr>
+        <w:t xml:space="preserve">minha querida amiga, </w:t>
+      </w:r>
+      <w:r>
+        <w:rPr>
+          <w:rFonts w:ascii="Arial" w:hAnsi="Arial" w:cs="Arial"/>
+          <w:bCs/>
+          <w:sz w:val="24"/>
+          <w:szCs w:val="24"/>
+        </w:rPr>
+        <w:t>Tabata Aparecida de Oliveira Silva</w:t>
+      </w:r>
+      <w:r>
+        <w:rPr>
+          <w:rFonts w:ascii="Arial" w:hAnsi="Arial" w:cs="Arial"/>
+          <w:bCs/>
+          <w:sz w:val="24"/>
+          <w:szCs w:val="24"/>
+        </w:rPr>
+        <w:t>,</w:t>
+      </w:r>
+      <w:r>
+        <w:rPr>
+          <w:rFonts w:ascii="Arial" w:hAnsi="Arial" w:cs="Arial"/>
+          <w:bCs/>
+          <w:sz w:val="24"/>
+          <w:szCs w:val="24"/>
+        </w:rPr>
+        <w:t xml:space="preserve"> por me proporcionarem uma convivência descontraída e agradável, conhecimento enriquecedores, habilidades e experiências inestimáveis durante toda minha permanência na Instituição. </w:t>
+      </w:r>
+      <w:r>
+        <w:rPr>
+          <w:rFonts w:ascii="Arial" w:hAnsi="Arial" w:cs="Arial"/>
+          <w:bCs/>
+          <w:sz w:val="24"/>
+          <w:szCs w:val="24"/>
+        </w:rPr>
+        <w:tab/>
+      </w:r>
+    </w:p>
+    <w:p>
+      <w:pPr>
+        <w:ind w:firstLine="851"/>
+        <w:rPr>
+          <w:rFonts w:ascii="Arial" w:hAnsi="Arial" w:cs="Arial"/>
+          <w:bCs/>
+          <w:sz w:val="24"/>
+          <w:szCs w:val="24"/>
+        </w:rPr>
+      </w:pPr>
+      <w:r>
+        <w:rPr>
+          <w:rFonts w:ascii="Arial" w:hAnsi="Arial" w:cs="Arial"/>
+          <w:bCs/>
+          <w:sz w:val="24"/>
+          <w:szCs w:val="24"/>
+        </w:rPr>
+        <w:t>Agradeço também aos Orientadores</w:t>
+      </w:r>
+      <w:r>
+        <w:rPr>
+          <w:rFonts w:ascii="Arial" w:hAnsi="Arial" w:cs="Arial"/>
+          <w:bCs/>
+          <w:sz w:val="24"/>
+          <w:szCs w:val="24"/>
+        </w:rPr>
+        <w:t>,</w:t>
+      </w:r>
+      <w:r>
+        <w:rPr>
+          <w:rFonts w:ascii="Arial" w:hAnsi="Arial" w:cs="Arial"/>
+          <w:bCs/>
+          <w:sz w:val="24"/>
+          <w:szCs w:val="24"/>
+        </w:rPr>
+        <w:t xml:space="preserve"> Eliel Marcelino</w:t>
+      </w:r>
+      <w:r>
+        <w:rPr>
+          <w:rFonts w:ascii="Arial" w:hAnsi="Arial" w:cs="Arial"/>
+          <w:bCs/>
+          <w:sz w:val="24"/>
+          <w:szCs w:val="24"/>
+        </w:rPr>
+        <w:t xml:space="preserve"> e Fernando </w:t>
+      </w:r>
+      <w:r>
+        <w:rPr>
+          <w:rFonts w:ascii="Arial" w:hAnsi="Arial" w:cs="Arial"/>
+          <w:bCs/>
+          <w:sz w:val="24"/>
+          <w:szCs w:val="24"/>
+        </w:rPr>
+        <w:t>Garup por todo o apoio e incentivo durante essa jornada que agora se conclui.</w:t>
+      </w:r>
+    </w:p>
+    <w:p>
+      <w:pPr>
+        <w:ind w:firstLine="851"/>
+        <w:rPr>
+          <w:rFonts w:ascii="Arial" w:hAnsi="Arial" w:cs="Arial"/>
+          <w:bCs/>
+          <w:sz w:val="24"/>
+          <w:szCs w:val="24"/>
+        </w:rPr>
+      </w:pPr>
+      <w:r>
+        <w:rPr>
+          <w:rFonts w:ascii="Arial" w:hAnsi="Arial" w:cs="Arial"/>
+          <w:bCs/>
+          <w:sz w:val="24"/>
+          <w:szCs w:val="24"/>
+        </w:rPr>
+        <w:t xml:space="preserve">Agradeço a todos que fazem parte da FATEC Santo André </w:t>
+      </w:r>
+    </w:p>
+    <w:p>
+      <w:pPr>
+        <w:ind w:firstLine="851"/>
+        <w:rPr>
+          <w:rFonts w:ascii="Arial" w:hAnsi="Arial" w:cs="Arial"/>
+          <w:bCs/>
+          <w:sz w:val="24"/>
+          <w:szCs w:val="24"/>
+        </w:rPr>
+      </w:pPr>
+    </w:p>
+    <w:p>
+      <w:pPr>
+        <w:ind w:firstLine="0"/>
+        <w:rPr>
+          <w:rFonts w:cs="Arial"/>
+          <w:bCs/>
+        </w:rPr>
+      </w:pPr>
+    </w:p>
+    <w:p>
+      <w:pPr>
+        <w:ind w:firstLine="0"/>
+        <w:jc w:val="center"/>
+        <w:rPr>
+          <w:rFonts w:cs="Arial"/>
+          <w:bCs/>
+        </w:rPr>
+      </w:pPr>
+    </w:p>
+    <w:p>
+      <w:pPr>
+        <w:ind w:firstLine="0"/>
+        <w:jc w:val="center"/>
+        <w:rPr>
+          <w:rFonts w:ascii="Arial" w:hAnsi="Arial" w:cs="Arial"/>
+          <w:b/>
+          <w:sz w:val="24"/>
+        </w:rPr>
+      </w:pPr>
+    </w:p>
+    <w:p>
+      <w:pPr>
+        <w:ind w:firstLine="0"/>
+        <w:jc w:val="center"/>
+        <w:rPr>
+          <w:rFonts w:ascii="Arial" w:hAnsi="Arial" w:cs="Arial"/>
+          <w:b/>
+          <w:sz w:val="24"/>
+        </w:rPr>
+      </w:pPr>
+    </w:p>
+    <w:p>
+      <w:pPr>
+        <w:ind w:firstLine="0"/>
+        <w:jc w:val="center"/>
+        <w:rPr>
+          <w:rFonts w:ascii="Arial" w:hAnsi="Arial" w:cs="Arial"/>
+          <w:b/>
+          <w:sz w:val="24"/>
+        </w:rPr>
+      </w:pPr>
+    </w:p>
+    <w:p>
+      <w:pPr>
+        <w:ind w:firstLine="0"/>
+        <w:jc w:val="center"/>
+        <w:rPr>
+          <w:rFonts w:ascii="Arial" w:hAnsi="Arial" w:cs="Arial"/>
+          <w:b/>
+          <w:sz w:val="24"/>
+        </w:rPr>
+      </w:pPr>
+    </w:p>
+    <w:p>
+      <w:pPr>
+        <w:ind w:firstLine="0"/>
+        <w:jc w:val="center"/>
+        <w:rPr>
+          <w:rFonts w:ascii="Arial" w:hAnsi="Arial" w:cs="Arial"/>
+          <w:b/>
+          <w:sz w:val="24"/>
+        </w:rPr>
+      </w:pPr>
+    </w:p>
+    <w:p>
+      <w:pPr>
+        <w:ind w:firstLine="0"/>
+        <w:jc w:val="center"/>
+        <w:rPr>
+          <w:rFonts w:ascii="Arial" w:hAnsi="Arial" w:cs="Arial"/>
+          <w:b/>
+          <w:sz w:val="24"/>
+        </w:rPr>
+      </w:pPr>
+    </w:p>
+    <w:p>
+      <w:pPr>
+        <w:ind w:firstLine="0"/>
+        <w:jc w:val="center"/>
+        <w:rPr>
+          <w:rFonts w:ascii="Arial" w:hAnsi="Arial" w:cs="Arial"/>
+          <w:b/>
+          <w:sz w:val="24"/>
+        </w:rPr>
+      </w:pPr>
+    </w:p>
+    <w:p>
+      <w:pPr>
+        <w:ind w:firstLine="0"/>
+        <w:jc w:val="center"/>
+        <w:rPr>
+          <w:rFonts w:ascii="Arial" w:hAnsi="Arial" w:cs="Arial"/>
+          <w:b/>
+          <w:sz w:val="24"/>
+        </w:rPr>
+      </w:pPr>
+    </w:p>
+    <w:p>
+      <w:pPr>
+        <w:ind w:firstLine="0"/>
+        <w:jc w:val="center"/>
+        <w:rPr>
+          <w:rFonts w:ascii="Arial" w:hAnsi="Arial" w:cs="Arial"/>
+          <w:b/>
+          <w:sz w:val="24"/>
+        </w:rPr>
+      </w:pPr>
+    </w:p>
+    <w:p>
+      <w:pPr>
+        <w:ind w:firstLine="0"/>
+        <w:jc w:val="center"/>
+        <w:rPr>
+          <w:rFonts w:ascii="Arial" w:hAnsi="Arial" w:cs="Arial"/>
+          <w:b/>
+          <w:sz w:val="24"/>
+        </w:rPr>
+      </w:pPr>
+    </w:p>
+    <w:p>
+      <w:pPr>
+        <w:ind w:firstLine="0"/>
+        <w:jc w:val="center"/>
+        <w:rPr>
+          <w:rFonts w:ascii="Arial" w:hAnsi="Arial" w:cs="Arial"/>
+          <w:b/>
+          <w:sz w:val="24"/>
+        </w:rPr>
+      </w:pPr>
+    </w:p>
+    <w:p>
+      <w:pPr>
+        <w:ind w:firstLine="0"/>
+        <w:jc w:val="center"/>
+        <w:rPr>
+          <w:rFonts w:ascii="Arial" w:hAnsi="Arial" w:cs="Arial"/>
+          <w:b/>
+          <w:sz w:val="24"/>
+        </w:rPr>
+      </w:pPr>
+    </w:p>
+    <w:p>
+      <w:pPr>
+        <w:ind w:firstLine="0"/>
+        <w:jc w:val="center"/>
+        <w:rPr>
+          <w:rFonts w:ascii="Arial" w:hAnsi="Arial" w:cs="Arial"/>
+          <w:b/>
+          <w:sz w:val="24"/>
+        </w:rPr>
+      </w:pPr>
+    </w:p>
+    <w:p>
+      <w:pPr>
+        <w:ind w:firstLine="0"/>
+        <w:jc w:val="center"/>
+        <w:rPr>
+          <w:rFonts w:ascii="Arial" w:hAnsi="Arial" w:cs="Arial"/>
+          <w:b/>
+          <w:sz w:val="24"/>
+        </w:rPr>
+      </w:pPr>
+    </w:p>
+    <w:p>
+      <w:pPr>
+        <w:ind w:firstLine="0"/>
+        <w:jc w:val="center"/>
+        <w:rPr>
+          <w:rFonts w:ascii="Arial" w:hAnsi="Arial" w:cs="Arial"/>
+          <w:b/>
+          <w:sz w:val="24"/>
+        </w:rPr>
+      </w:pPr>
+    </w:p>
+    <w:p>
+      <w:pPr>
+        <w:ind w:firstLine="0"/>
+        <w:jc w:val="center"/>
+        <w:rPr>
+          <w:rFonts w:ascii="Arial" w:hAnsi="Arial" w:cs="Arial"/>
+          <w:b/>
+          <w:sz w:val="24"/>
+        </w:rPr>
+      </w:pPr>
+    </w:p>
+    <w:p>
+      <w:pPr>
+        <w:ind w:firstLine="0"/>
+        <w:jc w:val="center"/>
+        <w:rPr>
+          <w:rFonts w:ascii="Arial" w:hAnsi="Arial" w:cs="Arial"/>
+          <w:b/>
+          <w:sz w:val="24"/>
+        </w:rPr>
+      </w:pPr>
+      <w:r>
+        <w:rPr>
+          <w:rFonts w:ascii="Arial" w:hAnsi="Arial" w:cs="Arial"/>
+          <w:b/>
+          <w:sz w:val="24"/>
+        </w:rPr>
+        <w:t>RESUMO</w:t>
+      </w:r>
+    </w:p>
+    <w:p>
+      <w:pPr>
+        <w:ind w:firstLine="0"/>
+        <w:rPr>
+          <w:rFonts w:ascii="Arial" w:hAnsi="Arial" w:cs="Arial"/>
+          <w:sz w:val="24"/>
+        </w:rPr>
+      </w:pPr>
+    </w:p>
+    <w:p>
+      <w:pPr>
+        <w:ind w:firstLine="709"/>
+        <w:rPr>
+          <w:rFonts w:ascii="Arial" w:hAnsi="Arial" w:cs="Arial"/>
+          <w:sz w:val="24"/>
+        </w:rPr>
+      </w:pPr>
+      <w:r>
+        <w:rPr>
+          <w:rFonts w:ascii="Arial" w:hAnsi="Arial" w:cs="Arial"/>
+          <w:sz w:val="24"/>
+        </w:rPr>
+        <w:t>To</w:t>
+      </w:r>
+      <w:r>
+        <w:rPr>
+          <w:rFonts w:ascii="Arial" w:hAnsi="Arial" w:cs="Arial"/>
+          <w:sz w:val="24"/>
+        </w:rPr>
+        <w:t xml:space="preserve">do tipo de trabalho deve ser feito de maneira correta e de uma forma segura, seguindo a metodologia e procedimentos definidos pela empresa que contratou o funcionário, assim como toda </w:t>
+      </w:r>
+      <w:r>
+        <w:rPr>
+          <w:rFonts w:ascii="Arial" w:hAnsi="Arial" w:cs="Arial"/>
+          <w:sz w:val="24"/>
+        </w:rPr>
+        <w:t>empresa deve</w:t>
+      </w:r>
+      <w:r>
+        <w:rPr>
+          <w:rFonts w:ascii="Arial" w:hAnsi="Arial" w:cs="Arial"/>
+          <w:sz w:val="24"/>
+        </w:rPr>
+        <w:t xml:space="preserve"> garantir</w:t>
+      </w:r>
+      <w:r>
+        <w:rPr>
+          <w:rFonts w:ascii="Arial" w:hAnsi="Arial" w:cs="Arial"/>
+          <w:sz w:val="24"/>
+        </w:rPr>
+        <w:t xml:space="preserve"> a seus funcionários</w:t>
+      </w:r>
+      <w:r>
+        <w:rPr>
+          <w:rFonts w:ascii="Arial" w:hAnsi="Arial" w:cs="Arial"/>
+          <w:sz w:val="24"/>
+        </w:rPr>
+        <w:t xml:space="preserve"> </w:t>
+      </w:r>
+      <w:r>
+        <w:rPr>
+          <w:rFonts w:ascii="Arial" w:hAnsi="Arial" w:cs="Arial"/>
+          <w:sz w:val="24"/>
+        </w:rPr>
+        <w:t xml:space="preserve">condições mais seguras para realizar suas atividades , fornecer </w:t>
+      </w:r>
+      <w:r>
+        <w:rPr>
+          <w:rFonts w:ascii="Arial" w:hAnsi="Arial" w:cs="Arial"/>
+          <w:sz w:val="24"/>
+        </w:rPr>
+        <w:t>os devidos</w:t>
+      </w:r>
+      <w:r>
+        <w:rPr>
+          <w:rFonts w:ascii="Arial" w:hAnsi="Arial" w:cs="Arial"/>
+          <w:sz w:val="24"/>
+        </w:rPr>
+        <w:t xml:space="preserve"> </w:t>
+      </w:r>
+      <w:r>
+        <w:rPr>
+          <w:rFonts w:ascii="Arial" w:hAnsi="Arial" w:cs="Arial"/>
+          <w:sz w:val="24"/>
+        </w:rPr>
+        <w:t>equipamentos de proteção</w:t>
+      </w:r>
+      <w:r>
+        <w:rPr>
+          <w:rFonts w:ascii="Arial" w:hAnsi="Arial" w:cs="Arial"/>
+          <w:sz w:val="24"/>
+        </w:rPr>
+        <w:t xml:space="preserve"> e,</w:t>
+      </w:r>
+      <w:r>
+        <w:rPr>
+          <w:rFonts w:ascii="Arial" w:hAnsi="Arial" w:cs="Arial"/>
+          <w:sz w:val="24"/>
+        </w:rPr>
+        <w:t xml:space="preserve"> inclusive instruir como deve ser feita sua utilização, </w:t>
+      </w:r>
+      <w:r>
+        <w:rPr>
+          <w:rFonts w:ascii="Arial" w:hAnsi="Arial" w:cs="Arial"/>
+          <w:sz w:val="24"/>
+        </w:rPr>
+        <w:t xml:space="preserve"> sejam eles </w:t>
+      </w:r>
+      <w:r>
+        <w:rPr>
+          <w:rFonts w:ascii="Arial" w:hAnsi="Arial" w:cs="Arial"/>
+          <w:sz w:val="24"/>
+        </w:rPr>
+        <w:t>individuais</w:t>
+      </w:r>
+      <w:r>
+        <w:rPr>
+          <w:rFonts w:ascii="Arial" w:hAnsi="Arial" w:cs="Arial"/>
+          <w:sz w:val="24"/>
+        </w:rPr>
+        <w:t xml:space="preserve"> (EPI’S) ou coletivos (EPC’S). </w:t>
+      </w:r>
+      <w:r>
+        <w:rPr>
+          <w:rFonts w:ascii="Arial" w:hAnsi="Arial" w:cs="Arial"/>
+          <w:sz w:val="24"/>
+        </w:rPr>
+        <w:t>Considerando que cada EPI possui um Certificado de Aprovação (CA)</w:t>
+      </w:r>
+      <w:r>
+        <w:rPr>
+          <w:rFonts w:ascii="Arial" w:hAnsi="Arial" w:cs="Arial"/>
+          <w:sz w:val="24"/>
+        </w:rPr>
+        <w:t xml:space="preserve">, </w:t>
+      </w:r>
+      <w:r>
+        <w:rPr>
+          <w:rFonts w:ascii="Arial" w:hAnsi="Arial" w:cs="Arial"/>
+          <w:sz w:val="24"/>
+        </w:rPr>
+        <w:t xml:space="preserve">uma data de validade, </w:t>
+      </w:r>
+      <w:r>
+        <w:rPr>
+          <w:rFonts w:ascii="Arial" w:hAnsi="Arial" w:cs="Arial"/>
+          <w:sz w:val="24"/>
+        </w:rPr>
+        <w:t xml:space="preserve">e que ele após cumprir sua função pode acabar sendo descartado, </w:t>
+      </w:r>
+      <w:r>
+        <w:rPr>
+          <w:rFonts w:ascii="Arial" w:hAnsi="Arial" w:cs="Arial"/>
+          <w:sz w:val="24"/>
+        </w:rPr>
+        <w:t>observamos que há a necessidade de estarmos atentos quanto a este período</w:t>
+      </w:r>
+      <w:r>
+        <w:rPr>
+          <w:rFonts w:ascii="Arial" w:hAnsi="Arial" w:cs="Arial"/>
+          <w:sz w:val="24"/>
+        </w:rPr>
+        <w:t xml:space="preserve"> de validade</w:t>
+      </w:r>
+      <w:r>
+        <w:rPr>
+          <w:rFonts w:ascii="Arial" w:hAnsi="Arial" w:cs="Arial"/>
+          <w:sz w:val="24"/>
+        </w:rPr>
+        <w:t xml:space="preserve"> mesmo que o item aparente estar em boas condições de uso</w:t>
+      </w:r>
+      <w:r>
+        <w:rPr>
+          <w:rFonts w:ascii="Arial" w:hAnsi="Arial" w:cs="Arial"/>
+          <w:sz w:val="24"/>
+        </w:rPr>
+        <w:t xml:space="preserve"> e, que em determinadas ocasiões um funcionário pode fazer uso de diversos equipamentos  ao longo do dia</w:t>
+      </w:r>
+      <w:r>
+        <w:rPr>
+          <w:rFonts w:ascii="Arial" w:hAnsi="Arial" w:cs="Arial"/>
+          <w:sz w:val="24"/>
+        </w:rPr>
+        <w:t xml:space="preserve">. Portanto, </w:t>
+      </w:r>
+      <w:r>
+        <w:rPr>
+          <w:rFonts w:ascii="Arial" w:hAnsi="Arial" w:cs="Arial"/>
+          <w:sz w:val="24"/>
+        </w:rPr>
+        <w:t>objetivando facilitar o acesso dos funcionários aos devidos EPI’S e sem a necessidade de ficar solicitando ao setor de almoxarifado, estamos propondo uma máquina para fazer a distribuição dos equipamentos ao funcionário e coletar os dados a cada vez que fazem sua utilização.</w:t>
+      </w:r>
+    </w:p>
+    <w:p>
+      <w:pPr>
+        <w:ind w:firstLine="0"/>
+        <w:rPr>
+          <w:rFonts w:ascii="Arial" w:hAnsi="Arial" w:cs="Arial"/>
+          <w:sz w:val="24"/>
+        </w:rPr>
+      </w:pPr>
+      <w:r>
+        <w:rPr>
+          <w:rFonts w:ascii="Arial" w:hAnsi="Arial" w:cs="Arial"/>
+          <w:sz w:val="24"/>
+        </w:rPr>
+        <w:t>Palavra-chave</w:t>
+      </w:r>
+      <w:r>
+        <w:rPr>
+          <w:rFonts w:ascii="Arial" w:hAnsi="Arial" w:cs="Arial"/>
+          <w:sz w:val="24"/>
+        </w:rPr>
+        <w:t xml:space="preserve">: </w:t>
+      </w:r>
+      <w:r>
+        <w:rPr>
+          <w:rFonts w:ascii="Arial" w:hAnsi="Arial" w:cs="Arial"/>
+          <w:sz w:val="24"/>
+        </w:rPr>
+        <w:t>Segurança</w:t>
+      </w:r>
+      <w:r>
+        <w:rPr>
+          <w:rFonts w:ascii="Arial" w:hAnsi="Arial" w:cs="Arial"/>
+          <w:sz w:val="24"/>
+        </w:rPr>
+        <w:t xml:space="preserve">, </w:t>
+      </w:r>
+      <w:r>
+        <w:rPr>
+          <w:rFonts w:ascii="Arial" w:hAnsi="Arial" w:cs="Arial"/>
+          <w:sz w:val="24"/>
+        </w:rPr>
+        <w:t>Estoque</w:t>
+      </w:r>
+      <w:r>
+        <w:rPr>
+          <w:rFonts w:ascii="Arial" w:hAnsi="Arial" w:cs="Arial"/>
+          <w:sz w:val="24"/>
+        </w:rPr>
+        <w:t xml:space="preserve">, </w:t>
+      </w:r>
+      <w:r>
+        <w:rPr>
+          <w:rFonts w:ascii="Arial" w:hAnsi="Arial" w:cs="Arial"/>
+          <w:sz w:val="24"/>
+        </w:rPr>
+        <w:t>Automatizado</w:t>
+      </w:r>
+      <w:r>
+        <w:rPr>
+          <w:rFonts w:ascii="Arial" w:hAnsi="Arial" w:cs="Arial"/>
+          <w:sz w:val="24"/>
+        </w:rPr>
+        <w:t xml:space="preserve">, </w:t>
+      </w:r>
+      <w:r>
+        <w:rPr>
+          <w:rFonts w:ascii="Arial" w:hAnsi="Arial" w:cs="Arial"/>
+          <w:sz w:val="24"/>
+        </w:rPr>
+        <w:t>Equipamentos</w:t>
+      </w:r>
+      <w:r>
+        <w:rPr>
+          <w:rFonts w:ascii="Arial" w:hAnsi="Arial" w:cs="Arial"/>
+          <w:sz w:val="24"/>
+        </w:rPr>
+        <w:t>, S</w:t>
+      </w:r>
+      <w:r>
+        <w:rPr>
+          <w:rFonts w:ascii="Arial" w:hAnsi="Arial" w:cs="Arial"/>
+          <w:sz w:val="24"/>
+        </w:rPr>
+        <w:t>istema</w:t>
+      </w:r>
+      <w:r>
+        <w:rPr>
+          <w:rFonts w:ascii="Arial" w:hAnsi="Arial" w:cs="Arial"/>
+          <w:sz w:val="24"/>
+        </w:rPr>
+        <w:t>.</w:t>
+      </w:r>
+    </w:p>
+    <w:p>
+      <w:pPr>
+        <w:rPr>
+          <w:rFonts w:ascii="Arial" w:hAnsi="Arial" w:cs="Arial"/>
+          <w:sz w:val="24"/>
+        </w:rPr>
+      </w:pPr>
+      <w:r>
+        <w:rPr>
+          <w:rFonts w:ascii="Arial" w:hAnsi="Arial" w:cs="Arial"/>
+          <w:sz w:val="24"/>
+        </w:rPr>
+        <w:br w:type="page"/>
+      </w:r>
+    </w:p>
+    <w:p>
+      <w:pPr>
+        <w:ind w:firstLine="0"/>
+        <w:jc w:val="center"/>
+        <w:rPr>
+          <w:rFonts w:ascii="Arial" w:hAnsi="Arial" w:cs="Arial"/>
+          <w:b/>
+          <w:sz w:val="24"/>
           <w:lang w:val="en-US"/>
         </w:rPr>
       </w:pPr>
@@ -1172,7 +1674,7 @@
     </w:p>
     <w:p>
       <w:pPr>
-        <w:ind w:firstLine="0"/>
+        <w:ind w:firstLine="709"/>
         <w:rPr>
           <w:rFonts w:ascii="Arial" w:eastAsia="Times New Roman" w:hAnsi="Arial" w:cs="Arial"/>
           <w:color w:val="212121"/>
@@ -1983,25 +2485,7 @@
             <w:noProof/>
             <w:sz w:val="24"/>
           </w:rPr>
-          <w:t>Fi</w:t>
-        </w:r>
-        <w:r>
-          <w:rPr>
-            <w:rStyle w:val="Hyperlink"/>
-            <w:rFonts w:ascii="Arial" w:hAnsi="Arial" w:cs="Arial"/>
-            <w:noProof/>
-            <w:sz w:val="24"/>
-          </w:rPr>
-          <w:t>g</w:t>
-        </w:r>
-        <w:r>
-          <w:rPr>
-            <w:rStyle w:val="Hyperlink"/>
-            <w:rFonts w:ascii="Arial" w:hAnsi="Arial" w:cs="Arial"/>
-            <w:noProof/>
-            <w:sz w:val="24"/>
-          </w:rPr>
-          <w:t xml:space="preserve">ura 1 </w:t>
+          <w:t xml:space="preserve">Figura 1 </w:t>
         </w:r>
         <w:r>
           <w:rPr>
@@ -2204,25 +2688,7 @@
             <w:noProof/>
             <w:sz w:val="24"/>
           </w:rPr>
-          <w:t xml:space="preserve">Qualquer </w:t>
-        </w:r>
-        <w:r>
-          <w:rPr>
-            <w:rStyle w:val="Hyperlink"/>
-            <w:rFonts w:ascii="Arial" w:hAnsi="Arial" w:cs="Arial"/>
-            <w:noProof/>
-            <w:sz w:val="24"/>
-          </w:rPr>
-          <w:t>tabela</w:t>
-        </w:r>
-        <w:r>
-          <w:rPr>
-            <w:rStyle w:val="Hyperlink"/>
-            <w:rFonts w:ascii="Arial" w:hAnsi="Arial" w:cs="Arial"/>
-            <w:noProof/>
-            <w:sz w:val="24"/>
-          </w:rPr>
-          <w:t xml:space="preserve"> aqui</w:t>
+          <w:t>Qualquer tabela aqui</w:t>
         </w:r>
         <w:r>
           <w:rPr>
@@ -2268,8 +2734,6 @@
         </w:rPr>
         <w:fldChar w:fldCharType="end"/>
       </w:r>
-      <w:bookmarkStart w:id="1" w:name="_GoBack"/>
-      <w:bookmarkEnd w:id="1"/>
     </w:p>
     <w:p>
       <w:pPr>
@@ -2285,7 +2749,7 @@
           <w:sz w:val="24"/>
         </w:rPr>
       </w:pPr>
-      <w:bookmarkStart w:id="2" w:name="_Toc511742907"/>
+      <w:bookmarkStart w:id="1" w:name="_Toc511742907"/>
       <w:r>
         <w:rPr>
           <w:rFonts w:ascii="Arial" w:hAnsi="Arial" w:cs="Arial"/>
@@ -2296,7 +2760,7 @@
         <w:t>INTRODUÇÃO</w:t>
       </w:r>
       <w:bookmarkEnd w:id="0"/>
-      <w:bookmarkEnd w:id="2"/>
+      <w:bookmarkEnd w:id="1"/>
       <w:r>
         <w:rPr>
           <w:rFonts w:ascii="Arial" w:hAnsi="Arial" w:cs="Arial"/>
@@ -2324,19 +2788,397 @@
           <w:sz w:val="24"/>
         </w:rPr>
       </w:pPr>
-      <w:bookmarkStart w:id="3" w:name="_Toc300432479"/>
-      <w:bookmarkStart w:id="4" w:name="_Toc300434907"/>
-      <w:bookmarkStart w:id="5" w:name="_Toc300435120"/>
-      <w:bookmarkStart w:id="6" w:name="_Toc308880730"/>
-      <w:bookmarkStart w:id="7" w:name="_Toc348334890"/>
-      <w:bookmarkStart w:id="8" w:name="_Toc494057870"/>
-      <w:r>
-        <w:rPr>
-          <w:rFonts w:ascii="Arial" w:hAnsi="Arial" w:cs="Arial"/>
-          <w:sz w:val="24"/>
-        </w:rPr>
-        <w:t>Escrever a introdução aqui</w:t>
-      </w:r>
+      <w:bookmarkStart w:id="2" w:name="_Toc300432479"/>
+      <w:bookmarkStart w:id="3" w:name="_Toc300434907"/>
+      <w:bookmarkStart w:id="4" w:name="_Toc300435120"/>
+      <w:bookmarkStart w:id="5" w:name="_Toc308880730"/>
+      <w:bookmarkStart w:id="6" w:name="_Toc348334890"/>
+      <w:bookmarkStart w:id="7" w:name="_Toc494057870"/>
+      <w:r>
+        <w:rPr>
+          <w:rFonts w:ascii="Arial" w:hAnsi="Arial" w:cs="Arial"/>
+          <w:sz w:val="24"/>
+        </w:rPr>
+        <w:t>No mundo globalizado tempo é um recurso precioso, principalmente para as empresas, que visam</w:t>
+      </w:r>
+      <w:r>
+        <w:rPr>
+          <w:rFonts w:ascii="Arial" w:hAnsi="Arial" w:cs="Arial"/>
+          <w:sz w:val="24"/>
+        </w:rPr>
+        <w:t xml:space="preserve"> reduzi</w:t>
+      </w:r>
+      <w:r>
+        <w:rPr>
+          <w:rFonts w:ascii="Arial" w:hAnsi="Arial" w:cs="Arial"/>
+          <w:sz w:val="24"/>
+        </w:rPr>
+        <w:t xml:space="preserve">r </w:t>
+      </w:r>
+      <w:r>
+        <w:rPr>
+          <w:rFonts w:ascii="Arial" w:hAnsi="Arial" w:cs="Arial"/>
+          <w:sz w:val="24"/>
+        </w:rPr>
+        <w:t xml:space="preserve">o tempo de produção de um produto para, consequentemente aumentar sua produção. </w:t>
+      </w:r>
+      <w:r>
+        <w:rPr>
+          <w:rFonts w:ascii="Arial" w:hAnsi="Arial" w:cs="Arial"/>
+          <w:sz w:val="24"/>
+        </w:rPr>
+        <w:t xml:space="preserve">Mas não se pode sacrificar </w:t>
+      </w:r>
+      <w:r>
+        <w:rPr>
+          <w:rFonts w:ascii="Arial" w:hAnsi="Arial" w:cs="Arial"/>
+          <w:sz w:val="24"/>
+        </w:rPr>
+        <w:t>ou negligenciar</w:t>
+      </w:r>
+      <w:r>
+        <w:rPr>
+          <w:rFonts w:ascii="Arial" w:hAnsi="Arial" w:cs="Arial"/>
+          <w:sz w:val="24"/>
+        </w:rPr>
+        <w:t xml:space="preserve"> a integridade do trabalhador</w:t>
+      </w:r>
+      <w:r>
+        <w:rPr>
+          <w:rFonts w:ascii="Arial" w:hAnsi="Arial" w:cs="Arial"/>
+          <w:sz w:val="24"/>
+        </w:rPr>
+        <w:t xml:space="preserve"> em qualquer processo que </w:t>
+      </w:r>
+      <w:proofErr w:type="spellStart"/>
+      <w:r>
+        <w:rPr>
+          <w:rFonts w:ascii="Arial" w:hAnsi="Arial" w:cs="Arial"/>
+          <w:sz w:val="24"/>
+        </w:rPr>
+        <w:t>seja.</w:t>
+      </w:r>
+      <w:r>
+        <w:rPr>
+          <w:rFonts w:ascii="Arial" w:hAnsi="Arial" w:cs="Arial"/>
+          <w:sz w:val="24"/>
+        </w:rPr>
+        <w:t>Por</w:t>
+      </w:r>
+      <w:proofErr w:type="spellEnd"/>
+      <w:r>
+        <w:rPr>
+          <w:rFonts w:ascii="Arial" w:hAnsi="Arial" w:cs="Arial"/>
+          <w:sz w:val="24"/>
+        </w:rPr>
+        <w:t xml:space="preserve"> vezes um funcionário perde </w:t>
+      </w:r>
+      <w:r>
+        <w:rPr>
+          <w:rFonts w:ascii="Arial" w:hAnsi="Arial" w:cs="Arial"/>
+          <w:sz w:val="24"/>
+        </w:rPr>
+        <w:t>tempo no processo de solicitação e recebimento de material e equipamentos e,</w:t>
+      </w:r>
+      <w:r>
+        <w:rPr>
+          <w:rFonts w:ascii="Arial" w:hAnsi="Arial" w:cs="Arial"/>
+          <w:sz w:val="24"/>
+        </w:rPr>
+        <w:t xml:space="preserve"> </w:t>
+      </w:r>
+      <w:r>
+        <w:rPr>
+          <w:rFonts w:ascii="Arial" w:hAnsi="Arial" w:cs="Arial"/>
+          <w:sz w:val="24"/>
+        </w:rPr>
+        <w:t>v</w:t>
+      </w:r>
+      <w:r>
+        <w:rPr>
+          <w:rFonts w:ascii="Arial" w:hAnsi="Arial" w:cs="Arial"/>
+          <w:sz w:val="24"/>
+        </w:rPr>
+        <w:t>isando otimizar o uso d</w:t>
+      </w:r>
+      <w:r>
+        <w:rPr>
+          <w:rFonts w:ascii="Arial" w:hAnsi="Arial" w:cs="Arial"/>
+          <w:sz w:val="24"/>
+        </w:rPr>
+        <w:t>esse</w:t>
+      </w:r>
+      <w:r>
+        <w:rPr>
+          <w:rFonts w:ascii="Arial" w:hAnsi="Arial" w:cs="Arial"/>
+          <w:sz w:val="24"/>
+        </w:rPr>
+        <w:t xml:space="preserve"> tempo dentro das atividades de uma empresa</w:t>
+      </w:r>
+      <w:r>
+        <w:rPr>
+          <w:rFonts w:ascii="Arial" w:hAnsi="Arial" w:cs="Arial"/>
+          <w:sz w:val="24"/>
+        </w:rPr>
+        <w:t>, f</w:t>
+      </w:r>
+      <w:r>
+        <w:rPr>
+          <w:rFonts w:ascii="Arial" w:hAnsi="Arial" w:cs="Arial"/>
+          <w:sz w:val="24"/>
+        </w:rPr>
+        <w:t>oi pensado em um sistema para almoxarifado automatizado</w:t>
+      </w:r>
+      <w:r>
+        <w:rPr>
+          <w:rFonts w:ascii="Arial" w:hAnsi="Arial" w:cs="Arial"/>
+          <w:sz w:val="24"/>
+        </w:rPr>
+        <w:t>, que facilitará</w:t>
+      </w:r>
+      <w:r>
+        <w:rPr>
+          <w:rFonts w:ascii="Arial" w:hAnsi="Arial" w:cs="Arial"/>
+          <w:sz w:val="24"/>
+        </w:rPr>
+        <w:t xml:space="preserve"> o fornecimento dos</w:t>
+      </w:r>
+      <w:r>
+        <w:rPr>
+          <w:rFonts w:ascii="Arial" w:hAnsi="Arial" w:cs="Arial"/>
+          <w:sz w:val="24"/>
+        </w:rPr>
+        <w:t xml:space="preserve"> </w:t>
+      </w:r>
+      <w:r>
+        <w:rPr>
+          <w:rFonts w:ascii="Arial" w:hAnsi="Arial" w:cs="Arial"/>
+          <w:sz w:val="24"/>
+        </w:rPr>
+        <w:t>itens que serão solicitados pelo usuário.</w:t>
+      </w:r>
+    </w:p>
+    <w:p>
+      <w:pPr>
+        <w:ind w:firstLine="709"/>
+        <w:rPr>
+          <w:rFonts w:ascii="Arial" w:hAnsi="Arial" w:cs="Arial"/>
+          <w:noProof/>
+          <w:sz w:val="24"/>
+        </w:rPr>
+      </w:pPr>
+      <w:r>
+        <w:rPr>
+          <w:rFonts w:ascii="Arial" w:hAnsi="Arial" w:cs="Arial"/>
+          <w:sz w:val="24"/>
+        </w:rPr>
+        <w:t xml:space="preserve"> Evitando abordar a vasta gama de produtos que possam existir em um estoque industrial, seu uso foi direcionado para aquisição de equipamentos</w:t>
+      </w:r>
+      <w:r>
+        <w:rPr>
+          <w:rFonts w:ascii="Arial" w:hAnsi="Arial" w:cs="Arial"/>
+          <w:sz w:val="24"/>
+        </w:rPr>
+        <w:t xml:space="preserve"> de proteção</w:t>
+      </w:r>
+      <w:r>
+        <w:rPr>
+          <w:rFonts w:ascii="Arial" w:hAnsi="Arial" w:cs="Arial"/>
+          <w:sz w:val="24"/>
+        </w:rPr>
+        <w:t xml:space="preserve"> individuais (EPI’s).</w:t>
+      </w:r>
+      <w:r>
+        <w:rPr>
+          <w:rFonts w:ascii="Arial" w:hAnsi="Arial" w:cs="Arial"/>
+          <w:sz w:val="24"/>
+        </w:rPr>
+        <w:t xml:space="preserve"> </w:t>
+      </w:r>
+      <w:r>
+        <w:rPr>
+          <w:rFonts w:ascii="Arial" w:hAnsi="Arial" w:cs="Arial"/>
+          <w:sz w:val="24"/>
+        </w:rPr>
+        <w:t xml:space="preserve">Os equipamentos poderão ser solicitados </w:t>
+      </w:r>
+      <w:r>
+        <w:rPr>
+          <w:rFonts w:ascii="Arial" w:hAnsi="Arial" w:cs="Arial"/>
+          <w:sz w:val="24"/>
+        </w:rPr>
+        <w:t>através</w:t>
+      </w:r>
+      <w:r>
+        <w:rPr>
+          <w:rFonts w:ascii="Arial" w:hAnsi="Arial" w:cs="Arial"/>
+          <w:sz w:val="24"/>
+        </w:rPr>
+        <w:t xml:space="preserve"> de um código que </w:t>
+      </w:r>
+      <w:r>
+        <w:rPr>
+          <w:rFonts w:ascii="Arial" w:hAnsi="Arial" w:cs="Arial"/>
+          <w:sz w:val="24"/>
+        </w:rPr>
+        <w:t>deverá</w:t>
+      </w:r>
+      <w:r>
+        <w:rPr>
+          <w:rFonts w:ascii="Arial" w:hAnsi="Arial" w:cs="Arial"/>
+          <w:sz w:val="24"/>
+        </w:rPr>
+        <w:t xml:space="preserve"> lido pela máquina, que por sua vez, permitirá</w:t>
+      </w:r>
+      <w:r>
+        <w:rPr>
+          <w:rFonts w:ascii="Arial" w:hAnsi="Arial" w:cs="Arial"/>
+          <w:sz w:val="24"/>
+        </w:rPr>
+        <w:t xml:space="preserve"> a retirada do item solicitado, respeitando alguns critérios de uso</w:t>
+      </w:r>
+      <w:r>
+        <w:rPr>
+          <w:rFonts w:ascii="Arial" w:hAnsi="Arial" w:cs="Arial"/>
+          <w:sz w:val="24"/>
+        </w:rPr>
+        <w:t xml:space="preserve"> e um número de limitações de retiradas. </w:t>
+      </w:r>
+    </w:p>
+    <w:p>
+      <w:pPr>
+        <w:ind w:firstLine="709"/>
+        <w:rPr>
+          <w:rFonts w:ascii="Arial" w:hAnsi="Arial" w:cs="Arial"/>
+          <w:sz w:val="24"/>
+        </w:rPr>
+      </w:pPr>
+    </w:p>
+    <w:p>
+      <w:pPr>
+        <w:ind w:firstLine="709"/>
+        <w:rPr>
+          <w:rFonts w:ascii="Arial" w:hAnsi="Arial" w:cs="Arial"/>
+          <w:sz w:val="24"/>
+        </w:rPr>
+      </w:pPr>
+    </w:p>
+    <w:p>
+      <w:pPr>
+        <w:ind w:firstLine="709"/>
+        <w:rPr>
+          <w:rFonts w:ascii="Arial" w:hAnsi="Arial" w:cs="Arial"/>
+          <w:sz w:val="24"/>
+        </w:rPr>
+      </w:pPr>
+    </w:p>
+    <w:p>
+      <w:pPr>
+        <w:ind w:firstLine="709"/>
+        <w:rPr>
+          <w:rFonts w:ascii="Arial" w:hAnsi="Arial" w:cs="Arial"/>
+          <w:sz w:val="24"/>
+        </w:rPr>
+      </w:pPr>
+    </w:p>
+    <w:p>
+      <w:pPr>
+        <w:ind w:firstLine="709"/>
+        <w:rPr>
+          <w:rFonts w:ascii="Arial" w:hAnsi="Arial" w:cs="Arial"/>
+          <w:sz w:val="24"/>
+        </w:rPr>
+      </w:pPr>
+    </w:p>
+    <w:p>
+      <w:pPr>
+        <w:ind w:firstLine="709"/>
+        <w:rPr>
+          <w:rFonts w:ascii="Arial" w:hAnsi="Arial" w:cs="Arial"/>
+          <w:sz w:val="24"/>
+        </w:rPr>
+      </w:pPr>
+    </w:p>
+    <w:p>
+      <w:pPr>
+        <w:ind w:firstLine="709"/>
+        <w:rPr>
+          <w:rFonts w:ascii="Arial" w:hAnsi="Arial" w:cs="Arial"/>
+          <w:sz w:val="24"/>
+        </w:rPr>
+      </w:pPr>
+    </w:p>
+    <w:p>
+      <w:pPr>
+        <w:ind w:firstLine="709"/>
+        <w:rPr>
+          <w:rFonts w:ascii="Arial" w:hAnsi="Arial" w:cs="Arial"/>
+          <w:sz w:val="24"/>
+        </w:rPr>
+      </w:pPr>
+    </w:p>
+    <w:p>
+      <w:pPr>
+        <w:ind w:firstLine="709"/>
+        <w:rPr>
+          <w:rFonts w:ascii="Arial" w:hAnsi="Arial" w:cs="Arial"/>
+          <w:sz w:val="24"/>
+        </w:rPr>
+      </w:pPr>
+    </w:p>
+    <w:p>
+      <w:pPr>
+        <w:ind w:firstLine="709"/>
+        <w:rPr>
+          <w:rFonts w:ascii="Arial" w:hAnsi="Arial" w:cs="Arial"/>
+          <w:sz w:val="24"/>
+        </w:rPr>
+      </w:pPr>
+    </w:p>
+    <w:p>
+      <w:pPr>
+        <w:ind w:firstLine="709"/>
+        <w:rPr>
+          <w:rFonts w:ascii="Arial" w:hAnsi="Arial" w:cs="Arial"/>
+          <w:sz w:val="24"/>
+        </w:rPr>
+      </w:pPr>
+    </w:p>
+    <w:p>
+      <w:pPr>
+        <w:ind w:firstLine="709"/>
+        <w:rPr>
+          <w:rFonts w:ascii="Arial" w:hAnsi="Arial" w:cs="Arial"/>
+          <w:sz w:val="24"/>
+        </w:rPr>
+      </w:pPr>
+    </w:p>
+    <w:p>
+      <w:pPr>
+        <w:ind w:firstLine="709"/>
+        <w:rPr>
+          <w:rFonts w:ascii="Arial" w:hAnsi="Arial" w:cs="Arial"/>
+          <w:sz w:val="24"/>
+        </w:rPr>
+      </w:pPr>
+    </w:p>
+    <w:p>
+      <w:pPr>
+        <w:ind w:firstLine="709"/>
+        <w:rPr>
+          <w:rFonts w:ascii="Arial" w:hAnsi="Arial" w:cs="Arial"/>
+          <w:sz w:val="24"/>
+        </w:rPr>
+      </w:pPr>
+    </w:p>
+    <w:p>
+      <w:pPr>
+        <w:ind w:firstLine="709"/>
+        <w:rPr>
+          <w:rFonts w:ascii="Arial" w:hAnsi="Arial" w:cs="Arial"/>
+          <w:sz w:val="24"/>
+        </w:rPr>
+      </w:pPr>
     </w:p>
     <w:p>
       <w:pPr>
@@ -2359,7 +3201,7 @@
           <w:u w:val="single"/>
         </w:rPr>
       </w:pPr>
-      <w:bookmarkStart w:id="9" w:name="_Toc511742908"/>
+      <w:bookmarkStart w:id="8" w:name="_Toc511742908"/>
       <w:r>
         <w:rPr>
           <w:rFonts w:ascii="Arial" w:hAnsi="Arial" w:cs="Arial"/>
@@ -2370,13 +3212,13 @@
         </w:rPr>
         <w:t>1.1 Motivação</w:t>
       </w:r>
+      <w:bookmarkEnd w:id="2"/>
       <w:bookmarkEnd w:id="3"/>
       <w:bookmarkEnd w:id="4"/>
       <w:bookmarkEnd w:id="5"/>
       <w:bookmarkEnd w:id="6"/>
       <w:bookmarkEnd w:id="7"/>
       <w:bookmarkEnd w:id="8"/>
-      <w:bookmarkEnd w:id="9"/>
     </w:p>
     <w:p>
       <w:pPr>
@@ -2418,6 +3260,43 @@
           <w:sz w:val="24"/>
         </w:rPr>
         <w:t>so.</w:t>
+      </w:r>
+    </w:p>
+    <w:p>
+      <w:pPr>
+        <w:ind w:firstLine="709"/>
+        <w:rPr>
+          <w:rFonts w:ascii="Arial" w:hAnsi="Arial" w:cs="Arial"/>
+          <w:sz w:val="24"/>
+        </w:rPr>
+      </w:pPr>
+      <w:r>
+        <w:rPr>
+          <w:rFonts w:ascii="Arial" w:hAnsi="Arial" w:cs="Arial"/>
+          <w:sz w:val="24"/>
+        </w:rPr>
+        <w:t xml:space="preserve">Segundo o </w:t>
+      </w:r>
+      <w:r>
+        <w:rPr>
+          <w:rFonts w:ascii="Arial" w:hAnsi="Arial" w:cs="Arial"/>
+          <w:sz w:val="24"/>
+        </w:rPr>
+        <w:t>Instituto Nacional do Seguro Social</w:t>
+      </w:r>
+      <w:r>
+        <w:rPr>
+          <w:rFonts w:ascii="Arial" w:hAnsi="Arial" w:cs="Arial"/>
+          <w:sz w:val="24"/>
+        </w:rPr>
+        <w:t xml:space="preserve"> (INSS)</w:t>
+      </w:r>
+      <w:r>
+        <w:rPr>
+          <w:rFonts w:ascii="Arial" w:hAnsi="Arial" w:cs="Arial"/>
+          <w:sz w:val="24"/>
+        </w:rPr>
+        <w:t xml:space="preserve"> só no último ano mais de 620 mil acidentes de trabalho </w:t>
       </w:r>
     </w:p>
     <w:p>
@@ -2432,8 +3311,8 @@
           <w:u w:val="single"/>
         </w:rPr>
       </w:pPr>
-      <w:bookmarkStart w:id="10" w:name="_Toc494057871"/>
-      <w:bookmarkStart w:id="11" w:name="_Toc511742909"/>
+      <w:bookmarkStart w:id="9" w:name="_Toc494057871"/>
+      <w:bookmarkStart w:id="10" w:name="_Toc511742909"/>
       <w:r>
         <w:rPr>
           <w:rFonts w:ascii="Arial" w:hAnsi="Arial" w:cs="Arial"/>
@@ -2444,8 +3323,8 @@
         </w:rPr>
         <w:t>1.2 Objetivos</w:t>
       </w:r>
+      <w:bookmarkEnd w:id="9"/>
       <w:bookmarkEnd w:id="10"/>
-      <w:bookmarkEnd w:id="11"/>
     </w:p>
     <w:p>
       <w:pPr>
@@ -2472,7 +3351,7 @@
           <w:sz w:val="24"/>
           <w:szCs w:val="24"/>
         </w:rPr>
-        <w:t xml:space="preserve">Desenvolver um equipamento no estilo </w:t>
+        <w:t xml:space="preserve">O projeto “Dispositivo Almoxarifado Inteligente” tem como inspiração as máquinas no estilo </w:t>
       </w:r>
       <w:r>
         <w:rPr>
@@ -2490,7 +3369,25 @@
           <w:sz w:val="24"/>
           <w:szCs w:val="24"/>
         </w:rPr>
-        <w:t xml:space="preserve">que </w:t>
+        <w:t xml:space="preserve">para cumprir o papel de um funcionário de almoxarifado, fazendo a distribuição de itens </w:t>
+      </w:r>
+      <w:proofErr w:type="gramStart"/>
+      <w:r>
+        <w:rPr>
+          <w:rFonts w:ascii="Arial" w:hAnsi="Arial" w:cs="Arial"/>
+          <w:sz w:val="24"/>
+          <w:szCs w:val="24"/>
+        </w:rPr>
+        <w:t>à</w:t>
+      </w:r>
+      <w:proofErr w:type="gramEnd"/>
+      <w:r>
+        <w:rPr>
+          <w:rFonts w:ascii="Arial" w:hAnsi="Arial" w:cs="Arial"/>
+          <w:sz w:val="24"/>
+          <w:szCs w:val="24"/>
+        </w:rPr>
+        <w:t xml:space="preserve"> partir de um código que poderá ser lido pelo equipamento.</w:t>
       </w:r>
     </w:p>
     <w:p>
@@ -2508,7 +3405,7 @@
           <w:sz w:val="24"/>
           <w:szCs w:val="24"/>
         </w:rPr>
-        <w:t>Fazer um levantamento dos padrões de áudio do sistema OEM e através de aplicações de filtros dinâmicos,</w:t>
+        <w:t>O sistema coletará as informações de saída dos itens para própria checagem do seu estoque, enviando um sinal quando for necessária a reposição de material. Também coletará as informações de quem estará fazendo seu uso, para que um outro profissional possa avali</w:t>
       </w:r>
       <w:r>
         <w:rPr>
@@ -2516,7 +3413,7 @@
           <w:sz w:val="24"/>
           <w:szCs w:val="24"/>
         </w:rPr>
-        <w:t xml:space="preserve"> realizar a</w:t>
+        <w:t>ar</w:t>
       </w:r>
       <w:r>
         <w:rPr>
@@ -2524,63 +3421,7 @@
           <w:sz w:val="24"/>
           <w:szCs w:val="24"/>
         </w:rPr>
-        <w:t xml:space="preserve"> </w:t>
-      </w:r>
-      <w:r>
-        <w:rPr>
-          <w:rFonts w:ascii="Arial" w:hAnsi="Arial" w:cs="Arial"/>
-          <w:sz w:val="24"/>
-          <w:szCs w:val="24"/>
-        </w:rPr>
-        <w:t>o</w:t>
-      </w:r>
-      <w:r>
-        <w:rPr>
-          <w:rFonts w:ascii="Arial" w:hAnsi="Arial" w:cs="Arial"/>
-          <w:sz w:val="24"/>
-          <w:szCs w:val="24"/>
-        </w:rPr>
-        <w:t>timização</w:t>
-      </w:r>
-      <w:r>
-        <w:rPr>
-          <w:rFonts w:ascii="Arial" w:hAnsi="Arial" w:cs="Arial"/>
-          <w:sz w:val="24"/>
-          <w:szCs w:val="24"/>
-        </w:rPr>
-        <w:t xml:space="preserve"> do áudio</w:t>
-      </w:r>
-      <w:r>
-        <w:rPr>
-          <w:rFonts w:ascii="Arial" w:hAnsi="Arial" w:cs="Arial"/>
-          <w:sz w:val="24"/>
-          <w:szCs w:val="24"/>
-        </w:rPr>
-        <w:t xml:space="preserve">. </w:t>
-      </w:r>
-      <w:r>
-        <w:rPr>
-          <w:rFonts w:ascii="Arial" w:hAnsi="Arial" w:cs="Arial"/>
-          <w:sz w:val="24"/>
-          <w:szCs w:val="24"/>
-        </w:rPr>
-        <w:t xml:space="preserve">Para atingir esse objetivo, iremos utilizar uma placa de desenvolvimento com DSP, e amplificadores de áudio. </w:t>
-      </w:r>
-      <w:r>
-        <w:rPr>
-          <w:rFonts w:ascii="Arial" w:hAnsi="Arial" w:cs="Arial"/>
-          <w:sz w:val="24"/>
-          <w:szCs w:val="24"/>
-        </w:rPr>
-        <w:t>Realizar uma análise comparativa do a</w:t>
-      </w:r>
-      <w:r>
-        <w:rPr>
-          <w:rFonts w:ascii="Arial" w:hAnsi="Arial" w:cs="Arial"/>
-          <w:sz w:val="24"/>
-          <w:szCs w:val="24"/>
-        </w:rPr>
-        <w:t>ntes e depois entre os sistemas, básico e o sistema com processamento de sinais.</w:t>
+        <w:t xml:space="preserve"> se está havendo algum mal-uso dos itens da empresa.</w:t>
       </w:r>
     </w:p>
     <w:p>
@@ -2605,8 +3446,8 @@
           <w:u w:val="single"/>
         </w:rPr>
       </w:pPr>
-      <w:bookmarkStart w:id="12" w:name="_Toc494057872"/>
-      <w:bookmarkStart w:id="13" w:name="_Toc511742910"/>
+      <w:bookmarkStart w:id="11" w:name="_Toc494057872"/>
+      <w:bookmarkStart w:id="12" w:name="_Toc511742910"/>
       <w:r>
         <w:rPr>
           <w:rFonts w:ascii="Arial" w:hAnsi="Arial" w:cs="Arial"/>
@@ -2627,8 +3468,8 @@
         </w:rPr>
         <w:t>Justificativa</w:t>
       </w:r>
+      <w:bookmarkEnd w:id="11"/>
       <w:bookmarkEnd w:id="12"/>
-      <w:bookmarkEnd w:id="13"/>
     </w:p>
     <w:p/>
     <w:p>
@@ -2639,18 +3480,6 @@
           <w:sz w:val="24"/>
         </w:rPr>
       </w:pPr>
-      <w:r>
-        <w:rPr>
-          <w:rStyle w:val="Forte"/>
-          <w:rFonts w:ascii="Arial" w:hAnsi="Arial" w:cs="Arial"/>
-          <w:color w:val="444444"/>
-          <w:sz w:val="23"/>
-          <w:szCs w:val="23"/>
-          <w:bdr w:val="none" w:sz="0" w:space="0" w:color="auto" w:frame="1"/>
-          <w:shd w:val="clear" w:color="auto" w:fill="FFFFFF"/>
-        </w:rPr>
-        <w:t>8.8</w:t>
-      </w:r>
       <w:r>
         <w:rPr>
           <w:rFonts w:ascii="Arial" w:hAnsi="Arial" w:cs="Arial"/>
@@ -2659,7 +3488,7 @@
           <w:szCs w:val="23"/>
           <w:shd w:val="clear" w:color="auto" w:fill="FFFFFF"/>
         </w:rPr>
-        <w:t> </w:t>
+        <w:t xml:space="preserve">Proporcionar uma maneira eficiente de controle e distribuição de equipamentos de segurança, cumprindo umas das propostas da agenda 30 da Organização das Nações Unidas (ONU), que consiste em: </w:t>
       </w:r>
       <w:r>
         <w:rPr>
@@ -2691,25 +3520,16 @@
         </w:rPr>
         <w:t>s[...]”</w:t>
       </w:r>
-    </w:p>
-    <w:p>
-      <w:pPr>
-        <w:ind w:firstLine="709"/>
-        <w:rPr>
-          <w:rFonts w:ascii="Arial" w:hAnsi="Arial" w:cs="Arial"/>
-          <w:sz w:val="24"/>
-        </w:rPr>
-      </w:pPr>
-      <w:hyperlink r:id="rId9" w:history="1">
-        <w:r>
-          <w:rPr>
-            <w:rStyle w:val="Hyperlink"/>
-            <w:rFonts w:ascii="Arial" w:hAnsi="Arial" w:cs="Arial"/>
-            <w:sz w:val="24"/>
-          </w:rPr>
-          <w:t>https://nacoesunidas.org/pos2015/agenda2030/</w:t>
-        </w:r>
-      </w:hyperlink>
+      <w:r>
+        <w:rPr>
+          <w:rFonts w:ascii="Arial" w:hAnsi="Arial" w:cs="Arial"/>
+          <w:color w:val="444444"/>
+          <w:sz w:val="23"/>
+          <w:szCs w:val="23"/>
+          <w:shd w:val="clear" w:color="auto" w:fill="FFFFFF"/>
+        </w:rPr>
+        <w:t xml:space="preserve"> </w:t>
+      </w:r>
     </w:p>
     <w:p>
       <w:pPr>
@@ -2732,8 +3552,8 @@
           <w:u w:val="single"/>
         </w:rPr>
       </w:pPr>
-      <w:bookmarkStart w:id="14" w:name="_Toc494057873"/>
-      <w:bookmarkStart w:id="15" w:name="_Toc511742911"/>
+      <w:bookmarkStart w:id="13" w:name="_Toc494057873"/>
+      <w:bookmarkStart w:id="14" w:name="_Toc511742911"/>
       <w:r>
         <w:rPr>
           <w:rFonts w:ascii="Arial" w:hAnsi="Arial" w:cs="Arial"/>
@@ -2774,8 +3594,8 @@
         </w:rPr>
         <w:t>Metodologia</w:t>
       </w:r>
+      <w:bookmarkEnd w:id="13"/>
       <w:bookmarkEnd w:id="14"/>
-      <w:bookmarkEnd w:id="15"/>
     </w:p>
     <w:p>
       <w:pPr>
@@ -2797,75 +3617,25 @@
     </w:p>
     <w:p>
       <w:pPr>
-        <w:pStyle w:val="Ttulo2"/>
-        <w:keepLines w:val="0"/>
-        <w:spacing w:before="480" w:after="240"/>
+        <w:ind w:left="709" w:firstLine="0"/>
+        <w:rPr>
+          <w:rFonts w:ascii="Arial" w:hAnsi="Arial" w:cs="Arial"/>
+          <w:sz w:val="24"/>
+          <w:szCs w:val="24"/>
+        </w:rPr>
+      </w:pPr>
+    </w:p>
+    <w:p>
+      <w:pPr>
         <w:ind w:firstLine="0"/>
         <w:rPr>
-          <w:rFonts w:ascii="Arial" w:hAnsi="Arial" w:cs="Arial"/>
-          <w:b/>
-          <w:color w:val="auto"/>
-          <w:sz w:val="24"/>
-          <w:u w:val="single"/>
-        </w:rPr>
-      </w:pPr>
-      <w:bookmarkStart w:id="16" w:name="_Toc348334893"/>
-      <w:bookmarkStart w:id="17" w:name="_Toc494057874"/>
-      <w:bookmarkStart w:id="18" w:name="_Toc511742912"/>
-      <w:r>
-        <w:rPr>
-          <w:rFonts w:ascii="Arial" w:hAnsi="Arial" w:cs="Arial"/>
-          <w:b/>
-          <w:color w:val="auto"/>
-          <w:sz w:val="24"/>
-          <w:u w:val="single"/>
-        </w:rPr>
-        <w:lastRenderedPageBreak/>
-        <w:t>1.5 Organizações</w:t>
-      </w:r>
-      <w:r>
-        <w:rPr>
-          <w:rFonts w:ascii="Arial" w:hAnsi="Arial" w:cs="Arial"/>
-          <w:b/>
-          <w:color w:val="auto"/>
-          <w:sz w:val="24"/>
-          <w:u w:val="single"/>
-        </w:rPr>
-        <w:t xml:space="preserve"> do Trabalho</w:t>
-      </w:r>
-      <w:bookmarkEnd w:id="16"/>
-      <w:bookmarkEnd w:id="17"/>
-      <w:bookmarkEnd w:id="18"/>
-    </w:p>
-    <w:p/>
-    <w:p>
-      <w:pPr>
-        <w:pStyle w:val="PargrafodaLista"/>
-        <w:ind w:left="0" w:firstLine="709"/>
-        <w:rPr>
-          <w:rFonts w:ascii="Arial" w:hAnsi="Arial" w:cs="Arial"/>
-          <w:sz w:val="24"/>
-        </w:rPr>
-      </w:pPr>
-      <w:r>
-        <w:rPr>
-          <w:rFonts w:ascii="Arial" w:hAnsi="Arial" w:cs="Arial"/>
-          <w:sz w:val="24"/>
-        </w:rPr>
-        <w:t>ESCREVA AQUI</w:t>
-      </w:r>
-    </w:p>
-    <w:p>
-      <w:pPr>
-        <w:ind w:firstLine="0"/>
-        <w:rPr>
           <w:rFonts w:ascii="Arial" w:eastAsiaTheme="majorEastAsia" w:hAnsi="Arial" w:cs="Arial"/>
           <w:b/>
           <w:sz w:val="24"/>
           <w:szCs w:val="32"/>
         </w:rPr>
       </w:pPr>
-      <w:bookmarkStart w:id="19" w:name="_Toc494057875"/>
+      <w:bookmarkStart w:id="15" w:name="_Toc494057875"/>
     </w:p>
     <w:p>
       <w:pPr>
@@ -2878,7 +3648,7 @@
           <w:sz w:val="24"/>
         </w:rPr>
       </w:pPr>
-      <w:bookmarkStart w:id="20" w:name="_Toc511742913"/>
+      <w:bookmarkStart w:id="16" w:name="_Toc511742913"/>
       <w:r>
         <w:rPr>
           <w:rFonts w:ascii="Arial" w:hAnsi="Arial" w:cs="Arial"/>
@@ -2888,8 +3658,8 @@
         </w:rPr>
         <w:t xml:space="preserve">2.0 </w:t>
       </w:r>
-      <w:bookmarkEnd w:id="19"/>
-      <w:bookmarkEnd w:id="20"/>
+      <w:bookmarkEnd w:id="15"/>
+      <w:bookmarkEnd w:id="16"/>
       <w:r>
         <w:rPr>
           <w:rFonts w:ascii="Arial" w:hAnsi="Arial" w:cs="Arial"/>
@@ -2921,8 +3691,172 @@
           <w:rFonts w:ascii="Arial" w:hAnsi="Arial" w:cs="Arial"/>
           <w:sz w:val="24"/>
         </w:rPr>
-        <w:t>capítulo vamos descrever toda a base teórica dos sons e posteriormente descrever os equipamentos, com suas características, funções e sua aplicação, para um melhor entendimento do leitor.</w:t>
-      </w:r>
+        <w:t xml:space="preserve">capítulo vamos </w:t>
+      </w:r>
+      <w:r>
+        <w:rPr>
+          <w:rFonts w:ascii="Arial" w:hAnsi="Arial" w:cs="Arial"/>
+          <w:sz w:val="24"/>
+        </w:rPr>
+        <w:t>pontuar</w:t>
+      </w:r>
+      <w:r>
+        <w:rPr>
+          <w:rFonts w:ascii="Arial" w:hAnsi="Arial" w:cs="Arial"/>
+          <w:sz w:val="24"/>
+        </w:rPr>
+        <w:t xml:space="preserve"> toda a base teórica </w:t>
+      </w:r>
+      <w:r>
+        <w:rPr>
+          <w:rFonts w:ascii="Arial" w:hAnsi="Arial" w:cs="Arial"/>
+          <w:sz w:val="24"/>
+        </w:rPr>
+        <w:t>necessária para o desenvolvimento do projeto e</w:t>
+      </w:r>
+      <w:r>
+        <w:rPr>
+          <w:rFonts w:ascii="Arial" w:hAnsi="Arial" w:cs="Arial"/>
+          <w:sz w:val="24"/>
+        </w:rPr>
+        <w:t xml:space="preserve"> discutiremos todas as tecnologias envolvidas</w:t>
+      </w:r>
+      <w:r>
+        <w:rPr>
+          <w:rFonts w:ascii="Arial" w:hAnsi="Arial" w:cs="Arial"/>
+          <w:sz w:val="24"/>
+        </w:rPr>
+        <w:t>.</w:t>
+      </w:r>
+    </w:p>
+    <w:p>
+      <w:pPr>
+        <w:ind w:firstLine="709"/>
+        <w:rPr>
+          <w:rFonts w:ascii="Arial" w:hAnsi="Arial" w:cs="Arial"/>
+          <w:sz w:val="24"/>
+        </w:rPr>
+      </w:pPr>
+      <w:r>
+        <w:rPr>
+          <w:rFonts w:ascii="Arial" w:hAnsi="Arial" w:cs="Arial"/>
+          <w:noProof/>
+          <w:sz w:val="24"/>
+        </w:rPr>
+        <w:drawing>
+          <wp:anchor distT="0" distB="0" distL="114300" distR="114300" simplePos="0" relativeHeight="251658240" behindDoc="0" locked="0" layoutInCell="1" allowOverlap="1" wp14:anchorId="5ACC9933" wp14:editId="2ECEDC4B">
+            <wp:simplePos x="0" y="0"/>
+            <wp:positionH relativeFrom="margin">
+              <wp:align>right</wp:align>
+            </wp:positionH>
+            <wp:positionV relativeFrom="paragraph">
+              <wp:posOffset>249555</wp:posOffset>
+            </wp:positionV>
+            <wp:extent cx="5760085" cy="3181350"/>
+            <wp:effectExtent l="0" t="0" r="0" b="0"/>
+            <wp:wrapSquare wrapText="bothSides"/>
+            <wp:docPr id="1" name="Imagem 1" descr="Uma imagem contendo texto&#10;&#10;Descrição gerada automaticamente"/>
+            <wp:cNvGraphicFramePr>
+              <a:graphicFrameLocks xmlns:a="http://schemas.openxmlformats.org/drawingml/2006/main" noChangeAspect="1"/>
+            </wp:cNvGraphicFramePr>
+            <a:graphic xmlns:a="http://schemas.openxmlformats.org/drawingml/2006/main">
+              <a:graphicData uri="http://schemas.openxmlformats.org/drawingml/2006/picture">
+                <pic:pic xmlns:pic="http://schemas.openxmlformats.org/drawingml/2006/picture">
+                  <pic:nvPicPr>
+                    <pic:cNvPr id="1" name="Untitled Diagram.png"/>
+                    <pic:cNvPicPr/>
+                  </pic:nvPicPr>
+                  <pic:blipFill>
+                    <a:blip r:embed="rId9">
+                      <a:extLst>
+                        <a:ext uri="{28A0092B-C50C-407E-A947-70E740481C1C}">
+                          <a14:useLocalDpi xmlns:a14="http://schemas.microsoft.com/office/drawing/2010/main" val="0"/>
+                        </a:ext>
+                      </a:extLst>
+                    </a:blip>
+                    <a:stretch>
+                      <a:fillRect/>
+                    </a:stretch>
+                  </pic:blipFill>
+                  <pic:spPr>
+                    <a:xfrm>
+                      <a:off x="0" y="0"/>
+                      <a:ext cx="5760085" cy="3181350"/>
+                    </a:xfrm>
+                    <a:prstGeom prst="rect">
+                      <a:avLst/>
+                    </a:prstGeom>
+                  </pic:spPr>
+                </pic:pic>
+              </a:graphicData>
+            </a:graphic>
+          </wp:anchor>
+        </w:drawing>
+      </w:r>
+      <w:r>
+        <w:rPr>
+          <w:rFonts w:ascii="Arial" w:hAnsi="Arial" w:cs="Arial"/>
+          <w:sz w:val="24"/>
+        </w:rPr>
+        <w:t xml:space="preserve"> </w:t>
+      </w:r>
+    </w:p>
+    <w:p>
+      <w:pPr>
+        <w:rPr>
+          <w:rFonts w:ascii="Arial" w:hAnsi="Arial" w:cs="Arial"/>
+          <w:sz w:val="24"/>
+        </w:rPr>
+      </w:pPr>
+    </w:p>
+    <w:p>
+      <w:pPr>
+        <w:rPr>
+          <w:rFonts w:ascii="Arial" w:hAnsi="Arial" w:cs="Arial"/>
+          <w:sz w:val="20"/>
+          <w:szCs w:val="20"/>
+        </w:rPr>
+      </w:pPr>
+      <w:r>
+        <w:rPr>
+          <w:rFonts w:ascii="Arial" w:hAnsi="Arial" w:cs="Arial"/>
+          <w:sz w:val="20"/>
+          <w:szCs w:val="20"/>
+        </w:rPr>
+        <w:t>Figura x – Tópicos principais da fundamentação teórica</w:t>
+      </w:r>
+    </w:p>
+    <w:p>
+      <w:pPr>
+        <w:rPr>
+          <w:rFonts w:ascii="Arial" w:hAnsi="Arial" w:cs="Arial"/>
+          <w:sz w:val="24"/>
+        </w:rPr>
+      </w:pPr>
+    </w:p>
+    <w:p>
+      <w:pPr>
+        <w:rPr>
+          <w:rFonts w:ascii="Arial" w:hAnsi="Arial" w:cs="Arial"/>
+          <w:sz w:val="24"/>
+        </w:rPr>
+      </w:pPr>
+    </w:p>
+    <w:p>
+      <w:pPr>
+        <w:rPr>
+          <w:rFonts w:ascii="Arial" w:hAnsi="Arial" w:cs="Arial"/>
+          <w:sz w:val="24"/>
+        </w:rPr>
+      </w:pPr>
+    </w:p>
+    <w:p>
+      <w:pPr>
+        <w:rPr>
+          <w:rFonts w:ascii="Arial" w:hAnsi="Arial" w:cs="Arial"/>
+          <w:sz w:val="24"/>
+        </w:rPr>
+      </w:pPr>
     </w:p>
     <w:p>
       <w:pPr>
@@ -2952,8 +3886,77 @@
           <w:b/>
           <w:sz w:val="24"/>
         </w:rPr>
-        <w:t>ALGUMA COISA</w:t>
-      </w:r>
+        <w:lastRenderedPageBreak/>
+        <w:t xml:space="preserve"> LOGÍSTICA E ESTOQUE</w:t>
+      </w:r>
+    </w:p>
+    <w:p>
+      <w:pPr>
+        <w:pStyle w:val="PargrafodaLista"/>
+        <w:numPr>
+          <w:ilvl w:val="1"/>
+          <w:numId w:val="32"/>
+        </w:numPr>
+        <w:outlineLvl w:val="1"/>
+        <w:rPr>
+          <w:rFonts w:ascii="Arial" w:hAnsi="Arial" w:cs="Arial"/>
+          <w:b/>
+          <w:sz w:val="24"/>
+        </w:rPr>
+      </w:pPr>
+      <w:r>
+        <w:rPr>
+          <w:rFonts w:ascii="Arial" w:hAnsi="Arial" w:cs="Arial"/>
+          <w:b/>
+          <w:sz w:val="24"/>
+        </w:rPr>
+        <w:t>Origem do Estoque</w:t>
+      </w:r>
+    </w:p>
+    <w:p>
+      <w:proofErr w:type="spellStart"/>
+      <w:r>
+        <w:t>aAAA</w:t>
+      </w:r>
+      <w:proofErr w:type="spellEnd"/>
+    </w:p>
+    <w:p>
+      <w:pPr>
+        <w:pStyle w:val="PargrafodaLista"/>
+        <w:numPr>
+          <w:ilvl w:val="2"/>
+          <w:numId w:val="32"/>
+        </w:numPr>
+        <w:outlineLvl w:val="1"/>
+        <w:rPr>
+          <w:rFonts w:ascii="Arial" w:hAnsi="Arial" w:cs="Arial"/>
+          <w:b/>
+          <w:sz w:val="24"/>
+        </w:rPr>
+      </w:pPr>
+      <w:r>
+        <w:rPr>
+          <w:rFonts w:ascii="Arial" w:hAnsi="Arial" w:cs="Arial"/>
+          <w:b/>
+          <w:sz w:val="24"/>
+        </w:rPr>
+        <w:t>Tipos de Estoque</w:t>
+      </w:r>
+    </w:p>
+    <w:p>
+      <w:pPr>
+        <w:pStyle w:val="PargrafodaLista"/>
+        <w:numPr>
+          <w:ilvl w:val="1"/>
+          <w:numId w:val="32"/>
+        </w:numPr>
+        <w:outlineLvl w:val="1"/>
+        <w:rPr>
+          <w:rFonts w:ascii="Arial" w:hAnsi="Arial" w:cs="Arial"/>
+          <w:b/>
+          <w:sz w:val="24"/>
+        </w:rPr>
+      </w:pPr>
       <w:r>
         <w:rPr>
           <w:rFonts w:ascii="Arial" w:hAnsi="Arial" w:cs="Arial"/>
@@ -2962,6 +3965,207 @@
         </w:rPr>
         <w:t xml:space="preserve"> </w:t>
       </w:r>
+      <w:r>
+        <w:rPr>
+          <w:rFonts w:ascii="Arial" w:hAnsi="Arial" w:cs="Arial"/>
+          <w:b/>
+          <w:sz w:val="24"/>
+        </w:rPr>
+        <w:t>Aquisição e Transmissão de Dados</w:t>
+      </w:r>
+    </w:p>
+    <w:p>
+      <w:pPr>
+        <w:pStyle w:val="PargrafodaLista"/>
+        <w:numPr>
+          <w:ilvl w:val="2"/>
+          <w:numId w:val="32"/>
+        </w:numPr>
+        <w:outlineLvl w:val="1"/>
+        <w:rPr>
+          <w:rFonts w:ascii="Arial" w:hAnsi="Arial" w:cs="Arial"/>
+          <w:b/>
+          <w:sz w:val="24"/>
+        </w:rPr>
+      </w:pPr>
+      <w:r>
+        <w:rPr>
+          <w:rFonts w:ascii="Arial" w:hAnsi="Arial" w:cs="Arial"/>
+          <w:b/>
+          <w:sz w:val="24"/>
+        </w:rPr>
+        <w:t>Aquisição de dados</w:t>
+      </w:r>
+    </w:p>
+    <w:p>
+      <w:pPr>
+        <w:pStyle w:val="PargrafodaLista"/>
+        <w:numPr>
+          <w:ilvl w:val="2"/>
+          <w:numId w:val="32"/>
+        </w:numPr>
+        <w:outlineLvl w:val="1"/>
+        <w:rPr>
+          <w:rFonts w:ascii="Arial" w:hAnsi="Arial" w:cs="Arial"/>
+          <w:b/>
+          <w:sz w:val="24"/>
+        </w:rPr>
+      </w:pPr>
+      <w:r>
+        <w:rPr>
+          <w:rFonts w:ascii="Arial" w:hAnsi="Arial" w:cs="Arial"/>
+          <w:b/>
+          <w:sz w:val="24"/>
+        </w:rPr>
+        <w:t>Transmissão de dados</w:t>
+      </w:r>
+    </w:p>
+    <w:p>
+      <w:pPr>
+        <w:pStyle w:val="PargrafodaLista"/>
+        <w:numPr>
+          <w:ilvl w:val="2"/>
+          <w:numId w:val="32"/>
+        </w:numPr>
+        <w:outlineLvl w:val="1"/>
+        <w:rPr>
+          <w:rFonts w:ascii="Arial" w:hAnsi="Arial" w:cs="Arial"/>
+          <w:b/>
+          <w:sz w:val="24"/>
+        </w:rPr>
+      </w:pPr>
+      <w:r>
+        <w:rPr>
+          <w:rFonts w:ascii="Arial" w:hAnsi="Arial" w:cs="Arial"/>
+          <w:b/>
+          <w:sz w:val="24"/>
+        </w:rPr>
+        <w:t>Identificação por Rádio Frequência</w:t>
+      </w:r>
+    </w:p>
+    <w:p>
+      <w:pPr>
+        <w:pStyle w:val="PargrafodaLista"/>
+        <w:numPr>
+          <w:ilvl w:val="2"/>
+          <w:numId w:val="32"/>
+        </w:numPr>
+        <w:outlineLvl w:val="1"/>
+        <w:rPr>
+          <w:rFonts w:ascii="Arial" w:hAnsi="Arial" w:cs="Arial"/>
+          <w:b/>
+          <w:sz w:val="24"/>
+        </w:rPr>
+      </w:pPr>
+      <w:r>
+        <w:rPr>
+          <w:rFonts w:ascii="Arial" w:hAnsi="Arial" w:cs="Arial"/>
+          <w:b/>
+          <w:sz w:val="24"/>
+        </w:rPr>
+        <w:t>Código de barras</w:t>
+      </w:r>
+    </w:p>
+    <w:p>
+      <w:pPr>
+        <w:pStyle w:val="PargrafodaLista"/>
+        <w:numPr>
+          <w:ilvl w:val="2"/>
+          <w:numId w:val="32"/>
+        </w:numPr>
+        <w:outlineLvl w:val="1"/>
+        <w:rPr>
+          <w:rFonts w:ascii="Arial" w:hAnsi="Arial" w:cs="Arial"/>
+          <w:b/>
+          <w:sz w:val="24"/>
+        </w:rPr>
+      </w:pPr>
+      <w:r>
+        <w:rPr>
+          <w:rFonts w:ascii="Arial" w:hAnsi="Arial" w:cs="Arial"/>
+          <w:b/>
+          <w:sz w:val="24"/>
+        </w:rPr>
+        <w:t>Código de Resposta Rápida</w:t>
+      </w:r>
+    </w:p>
+    <w:p>
+      <w:pPr>
+        <w:pStyle w:val="PargrafodaLista"/>
+        <w:numPr>
+          <w:ilvl w:val="2"/>
+          <w:numId w:val="32"/>
+        </w:numPr>
+        <w:outlineLvl w:val="1"/>
+        <w:rPr>
+          <w:rFonts w:ascii="Arial" w:hAnsi="Arial" w:cs="Arial"/>
+          <w:b/>
+          <w:sz w:val="24"/>
+        </w:rPr>
+      </w:pPr>
+      <w:r>
+        <w:rPr>
+          <w:rFonts w:ascii="Arial" w:hAnsi="Arial" w:cs="Arial"/>
+          <w:b/>
+          <w:sz w:val="24"/>
+        </w:rPr>
+        <w:t>Internet das Coisas</w:t>
+      </w:r>
+    </w:p>
+    <w:p>
+      <w:pPr>
+        <w:ind w:firstLine="0"/>
+        <w:outlineLvl w:val="1"/>
+        <w:rPr>
+          <w:rFonts w:ascii="Arial" w:hAnsi="Arial" w:cs="Arial"/>
+          <w:b/>
+          <w:sz w:val="24"/>
+        </w:rPr>
+      </w:pPr>
+    </w:p>
+    <w:p>
+      <w:pPr>
+        <w:pStyle w:val="PargrafodaLista"/>
+        <w:ind w:left="360" w:firstLine="0"/>
+      </w:pPr>
+    </w:p>
+    <w:p>
+      <w:pPr>
+        <w:ind w:firstLine="0"/>
+      </w:pPr>
+    </w:p>
+    <w:p>
+      <w:pPr>
+        <w:pStyle w:val="PargrafodaLista"/>
+        <w:ind w:left="0" w:firstLine="0"/>
+      </w:pPr>
+    </w:p>
+    <w:p>
+      <w:pPr>
+        <w:ind w:firstLine="0"/>
+        <w:outlineLvl w:val="1"/>
+        <w:rPr>
+          <w:rFonts w:ascii="Arial" w:hAnsi="Arial" w:cs="Arial"/>
+          <w:b/>
+          <w:sz w:val="24"/>
+        </w:rPr>
+      </w:pPr>
+    </w:p>
+    <w:p>
+      <w:pPr>
+        <w:shd w:val="clear" w:color="auto" w:fill="FFFFFF"/>
+        <w:tabs>
+          <w:tab w:val="left" w:pos="916"/>
+          <w:tab w:val="left" w:pos="2415"/>
+        </w:tabs>
+        <w:spacing w:after="0"/>
+        <w:ind w:firstLine="0"/>
+        <w:rPr>
+          <w:rFonts w:ascii="Arial" w:hAnsi="Arial" w:cs="Arial"/>
+          <w:bCs/>
+          <w:sz w:val="24"/>
+        </w:rPr>
+      </w:pPr>
     </w:p>
     <w:p>
       <w:pPr>
@@ -3058,7 +4262,7 @@
         </w:rPr>
         <w:t xml:space="preserve"> </w:t>
       </w:r>
-      <w:bookmarkStart w:id="21" w:name="_Toc511742923"/>
+      <w:bookmarkStart w:id="17" w:name="_Toc511742923"/>
       <w:r>
         <w:rPr>
           <w:rFonts w:ascii="Arial" w:hAnsi="Arial" w:cs="Arial"/>
@@ -3069,7 +4273,7 @@
         </w:rPr>
         <w:t xml:space="preserve">3.0 </w:t>
       </w:r>
-      <w:bookmarkEnd w:id="21"/>
+      <w:bookmarkEnd w:id="17"/>
       <w:r>
         <w:rPr>
           <w:rFonts w:ascii="Arial" w:hAnsi="Arial" w:cs="Arial"/>
@@ -3082,26 +4286,83 @@
       </w:r>
     </w:p>
     <w:p>
-      <w:pPr>
-        <w:ind w:firstLine="709"/>
-        <w:jc w:val="left"/>
-      </w:pPr>
-    </w:p>
-    <w:p>
-      <w:pPr>
-        <w:ind w:firstLine="709"/>
-        <w:rPr>
-          <w:rFonts w:ascii="Arial" w:hAnsi="Arial" w:cs="Arial"/>
-          <w:sz w:val="24"/>
-        </w:rPr>
-      </w:pPr>
-      <w:r>
-        <w:rPr>
-          <w:rFonts w:ascii="Arial" w:hAnsi="Arial" w:cs="Arial"/>
-          <w:sz w:val="24"/>
-        </w:rPr>
-        <w:t>ESCREVA AQUI</w:t>
-      </w:r>
+      <w:bookmarkStart w:id="18" w:name="_GoBack"/>
+      <w:bookmarkEnd w:id="18"/>
+    </w:p>
+    <w:p>
+      <w:pPr>
+        <w:ind w:firstLine="0"/>
+        <w:rPr>
+          <w:rFonts w:ascii="Arial" w:hAnsi="Arial" w:cs="Arial"/>
+          <w:sz w:val="24"/>
+        </w:rPr>
+      </w:pPr>
+      <w:r>
+        <w:rPr>
+          <w:rFonts w:ascii="Arial" w:hAnsi="Arial" w:cs="Arial"/>
+          <w:noProof/>
+          <w:sz w:val="24"/>
+        </w:rPr>
+        <w:lastRenderedPageBreak/>
+        <w:drawing>
+          <wp:anchor distT="0" distB="0" distL="114300" distR="114300" simplePos="0" relativeHeight="251659264" behindDoc="0" locked="0" layoutInCell="1" allowOverlap="1" wp14:anchorId="331583FF" wp14:editId="502CD010">
+            <wp:simplePos x="0" y="0"/>
+            <wp:positionH relativeFrom="page">
+              <wp:align>center</wp:align>
+            </wp:positionH>
+            <wp:positionV relativeFrom="paragraph">
+              <wp:posOffset>0</wp:posOffset>
+            </wp:positionV>
+            <wp:extent cx="3162300" cy="8591550"/>
+            <wp:effectExtent l="0" t="0" r="0" b="0"/>
+            <wp:wrapSquare wrapText="bothSides"/>
+            <wp:docPr id="2" name="Imagem 2"/>
+            <wp:cNvGraphicFramePr>
+              <a:graphicFrameLocks xmlns:a="http://schemas.openxmlformats.org/drawingml/2006/main" noChangeAspect="1"/>
+            </wp:cNvGraphicFramePr>
+            <a:graphic xmlns:a="http://schemas.openxmlformats.org/drawingml/2006/main">
+              <a:graphicData uri="http://schemas.openxmlformats.org/drawingml/2006/picture">
+                <pic:pic xmlns:pic="http://schemas.openxmlformats.org/drawingml/2006/picture">
+                  <pic:nvPicPr>
+                    <pic:cNvPr id="2" name="Fluxograma100.png"/>
+                    <pic:cNvPicPr/>
+                  </pic:nvPicPr>
+                  <pic:blipFill>
+                    <a:blip r:embed="rId10">
+                      <a:extLst>
+                        <a:ext uri="{28A0092B-C50C-407E-A947-70E740481C1C}">
+                          <a14:useLocalDpi xmlns:a14="http://schemas.microsoft.com/office/drawing/2010/main" val="0"/>
+                        </a:ext>
+                      </a:extLst>
+                    </a:blip>
+                    <a:stretch>
+                      <a:fillRect/>
+                    </a:stretch>
+                  </pic:blipFill>
+                  <pic:spPr>
+                    <a:xfrm>
+                      <a:off x="0" y="0"/>
+                      <a:ext cx="3162300" cy="8591550"/>
+                    </a:xfrm>
+                    <a:prstGeom prst="rect">
+                      <a:avLst/>
+                    </a:prstGeom>
+                  </pic:spPr>
+                </pic:pic>
+              </a:graphicData>
+            </a:graphic>
+          </wp:anchor>
+        </w:drawing>
+      </w:r>
+    </w:p>
+    <w:p>
+      <w:pPr>
+        <w:ind w:firstLine="0"/>
+        <w:rPr>
+          <w:rFonts w:ascii="Arial" w:hAnsi="Arial" w:cs="Arial"/>
+          <w:sz w:val="24"/>
+        </w:rPr>
+      </w:pPr>
     </w:p>
     <w:p/>
     <w:p>
@@ -3123,7 +4384,7 @@
         <w:br w:type="page"/>
       </w:r>
     </w:p>
-    <w:bookmarkStart w:id="22" w:name="_Toc511742924" w:displacedByCustomXml="next"/>
+    <w:bookmarkStart w:id="19" w:name="_Toc511742924" w:displacedByCustomXml="next"/>
     <w:sdt>
       <w:sdtPr>
         <w:rPr>
@@ -3160,353 +4421,7 @@
             </w:rPr>
             <w:t>REFERÊNCIAS BIBLIOGRÁFICAS</w:t>
           </w:r>
-          <w:bookmarkEnd w:id="22"/>
-        </w:p>
-        <w:p/>
-        <w:p>
-          <w:pPr>
-            <w:pStyle w:val="Bibliografia"/>
-            <w:tabs>
-              <w:tab w:val="left" w:pos="567"/>
-            </w:tabs>
-            <w:ind w:firstLine="0"/>
-            <w:rPr>
-              <w:rFonts w:ascii="Arial" w:hAnsi="Arial" w:cs="Arial"/>
-              <w:noProof/>
-              <w:sz w:val="24"/>
-              <w:lang w:val="en-US"/>
-            </w:rPr>
-          </w:pPr>
-          <w:r>
-            <w:rPr>
-              <w:rFonts w:ascii="Arial" w:hAnsi="Arial" w:cs="Arial"/>
-              <w:sz w:val="24"/>
-            </w:rPr>
-            <w:fldChar w:fldCharType="begin"/>
-          </w:r>
-          <w:r>
-            <w:rPr>
-              <w:rFonts w:ascii="Arial" w:hAnsi="Arial" w:cs="Arial"/>
-              <w:sz w:val="24"/>
-            </w:rPr>
-            <w:instrText xml:space="preserve"> BIBLIOGRAPHY  \l 1046 </w:instrText>
-          </w:r>
-          <w:r>
-            <w:rPr>
-              <w:rFonts w:ascii="Arial" w:hAnsi="Arial" w:cs="Arial"/>
-              <w:sz w:val="24"/>
-            </w:rPr>
-            <w:fldChar w:fldCharType="separate"/>
-          </w:r>
-          <w:r>
-            <w:rPr>
-              <w:rFonts w:ascii="Arial" w:hAnsi="Arial" w:cs="Arial"/>
-              <w:noProof/>
-              <w:sz w:val="24"/>
-            </w:rPr>
-            <w:t xml:space="preserve">Dickason, V. (2005). </w:t>
-          </w:r>
-          <w:r>
-            <w:rPr>
-              <w:rFonts w:ascii="Arial" w:hAnsi="Arial" w:cs="Arial"/>
-              <w:b/>
-              <w:iCs/>
-              <w:noProof/>
-              <w:sz w:val="24"/>
-            </w:rPr>
-            <w:t>CAIXAS ACÚSTICAS E ALTO FALANTES</w:t>
-          </w:r>
-          <w:r>
-            <w:rPr>
-              <w:rFonts w:ascii="Arial" w:hAnsi="Arial" w:cs="Arial"/>
-              <w:iCs/>
-              <w:noProof/>
-              <w:sz w:val="24"/>
-            </w:rPr>
-            <w:t>.</w:t>
-          </w:r>
-          <w:r>
-            <w:rPr>
-              <w:rFonts w:ascii="Arial" w:hAnsi="Arial" w:cs="Arial"/>
-              <w:noProof/>
-              <w:sz w:val="24"/>
-            </w:rPr>
-            <w:t xml:space="preserve"> </w:t>
-          </w:r>
-          <w:r>
-            <w:rPr>
-              <w:rFonts w:ascii="Arial" w:hAnsi="Arial" w:cs="Arial"/>
-              <w:noProof/>
-              <w:sz w:val="24"/>
-              <w:lang w:val="en-US"/>
-            </w:rPr>
-            <w:t>Rio de Janeiro: H.SHELDON.</w:t>
-          </w:r>
-        </w:p>
-        <w:p>
-          <w:pPr>
-            <w:pStyle w:val="Bibliografia"/>
-            <w:tabs>
-              <w:tab w:val="left" w:pos="567"/>
-            </w:tabs>
-            <w:ind w:firstLine="0"/>
-            <w:rPr>
-              <w:rFonts w:ascii="Arial" w:hAnsi="Arial" w:cs="Arial"/>
-              <w:noProof/>
-              <w:sz w:val="24"/>
-              <w:lang w:val="en-US"/>
-            </w:rPr>
-          </w:pPr>
-          <w:r>
-            <w:rPr>
-              <w:rFonts w:ascii="Arial" w:hAnsi="Arial" w:cs="Arial"/>
-              <w:noProof/>
-              <w:sz w:val="24"/>
-              <w:lang w:val="en-US"/>
-            </w:rPr>
-            <w:t xml:space="preserve">Kuttruff, H. (2007). </w:t>
-          </w:r>
-          <w:r>
-            <w:rPr>
-              <w:rFonts w:ascii="Arial" w:hAnsi="Arial" w:cs="Arial"/>
-              <w:b/>
-              <w:iCs/>
-              <w:noProof/>
-              <w:sz w:val="24"/>
-              <w:lang w:val="en-US"/>
-            </w:rPr>
-            <w:t>ACOUSTICS AN INTRODUCTION .</w:t>
-          </w:r>
-          <w:r>
-            <w:rPr>
-              <w:rFonts w:ascii="Arial" w:hAnsi="Arial" w:cs="Arial"/>
-              <w:noProof/>
-              <w:sz w:val="24"/>
-              <w:lang w:val="en-US"/>
-            </w:rPr>
-            <w:t xml:space="preserve"> </w:t>
-          </w:r>
-          <w:r>
-            <w:rPr>
-              <w:rFonts w:ascii="Arial" w:hAnsi="Arial" w:cs="Arial"/>
-              <w:noProof/>
-              <w:sz w:val="24"/>
-              <w:lang w:val="en-US"/>
-            </w:rPr>
-            <w:t>New York: Taylor &amp; Francis.</w:t>
-          </w:r>
-        </w:p>
-        <w:p>
-          <w:pPr>
-            <w:pStyle w:val="Bibliografia"/>
-            <w:tabs>
-              <w:tab w:val="left" w:pos="567"/>
-            </w:tabs>
-            <w:ind w:firstLine="0"/>
-            <w:rPr>
-              <w:rFonts w:ascii="Arial" w:hAnsi="Arial" w:cs="Arial"/>
-              <w:noProof/>
-              <w:sz w:val="24"/>
-            </w:rPr>
-          </w:pPr>
-          <w:r>
-            <w:rPr>
-              <w:rFonts w:ascii="Arial" w:hAnsi="Arial" w:cs="Arial"/>
-              <w:noProof/>
-              <w:sz w:val="24"/>
-              <w:lang w:val="en-US"/>
-            </w:rPr>
-            <w:t xml:space="preserve">Moscal, T. (2001). </w:t>
-          </w:r>
-          <w:r>
-            <w:rPr>
-              <w:rFonts w:ascii="Arial" w:hAnsi="Arial" w:cs="Arial"/>
-              <w:b/>
-              <w:iCs/>
-              <w:noProof/>
-              <w:sz w:val="24"/>
-            </w:rPr>
-            <w:t>O BÁSICO DE SOM E SISTEMAS DE SONORIZAÇÃO</w:t>
-          </w:r>
-          <w:r>
-            <w:rPr>
-              <w:rFonts w:ascii="Arial" w:hAnsi="Arial" w:cs="Arial"/>
-              <w:iCs/>
-              <w:noProof/>
-              <w:sz w:val="24"/>
-            </w:rPr>
-            <w:t xml:space="preserve"> .</w:t>
-          </w:r>
-          <w:r>
-            <w:rPr>
-              <w:rFonts w:ascii="Arial" w:hAnsi="Arial" w:cs="Arial"/>
-              <w:noProof/>
-              <w:sz w:val="24"/>
-            </w:rPr>
-            <w:t xml:space="preserve"> Rio de Janeiro: H. sheldon.</w:t>
-          </w:r>
-        </w:p>
-        <w:p>
-          <w:pPr>
-            <w:pStyle w:val="Bibliografia"/>
-            <w:tabs>
-              <w:tab w:val="left" w:pos="567"/>
-            </w:tabs>
-            <w:ind w:firstLine="0"/>
-            <w:rPr>
-              <w:rFonts w:ascii="Arial" w:hAnsi="Arial" w:cs="Arial"/>
-              <w:noProof/>
-              <w:sz w:val="24"/>
-              <w:lang w:val="en-US"/>
-            </w:rPr>
-          </w:pPr>
-          <w:r>
-            <w:rPr>
-              <w:rFonts w:ascii="Arial" w:hAnsi="Arial" w:cs="Arial"/>
-              <w:noProof/>
-              <w:sz w:val="24"/>
-              <w:lang w:val="en-US"/>
-            </w:rPr>
-            <w:t xml:space="preserve">Slone, G. (1999). </w:t>
-          </w:r>
-          <w:r>
-            <w:rPr>
-              <w:rFonts w:ascii="Arial" w:hAnsi="Arial" w:cs="Arial"/>
-              <w:b/>
-              <w:iCs/>
-              <w:noProof/>
-              <w:sz w:val="24"/>
-              <w:lang w:val="en-US"/>
-            </w:rPr>
-            <w:t>HIGH-POWER AUDIO AMPLIFIER CONSTRUCTION MANUAL</w:t>
-          </w:r>
-          <w:r>
-            <w:rPr>
-              <w:rFonts w:ascii="Arial" w:hAnsi="Arial" w:cs="Arial"/>
-              <w:iCs/>
-              <w:noProof/>
-              <w:sz w:val="24"/>
-              <w:lang w:val="en-US"/>
-            </w:rPr>
-            <w:t>.</w:t>
-          </w:r>
-          <w:r>
-            <w:rPr>
-              <w:rFonts w:ascii="Arial" w:hAnsi="Arial" w:cs="Arial"/>
-              <w:noProof/>
-              <w:sz w:val="24"/>
-              <w:lang w:val="en-US"/>
-            </w:rPr>
-            <w:t xml:space="preserve"> New York: Mc Grall Hill.</w:t>
-          </w:r>
-        </w:p>
-        <w:p>
-          <w:pPr>
-            <w:pStyle w:val="Bibliografia"/>
-            <w:tabs>
-              <w:tab w:val="left" w:pos="567"/>
-            </w:tabs>
-            <w:ind w:firstLine="0"/>
-            <w:rPr>
-              <w:rFonts w:ascii="Arial" w:hAnsi="Arial" w:cs="Arial"/>
-              <w:noProof/>
-              <w:sz w:val="24"/>
-              <w:lang w:val="en-US"/>
-            </w:rPr>
-          </w:pPr>
-          <w:r>
-            <w:rPr>
-              <w:rFonts w:ascii="Arial" w:hAnsi="Arial" w:cs="Arial"/>
-              <w:noProof/>
-              <w:sz w:val="24"/>
-              <w:lang w:val="en-US"/>
-            </w:rPr>
-            <w:t xml:space="preserve">Smith, S. W. (1999). </w:t>
-          </w:r>
-          <w:r>
-            <w:rPr>
-              <w:rFonts w:ascii="Arial" w:hAnsi="Arial" w:cs="Arial"/>
-              <w:b/>
-              <w:iCs/>
-              <w:noProof/>
-              <w:sz w:val="24"/>
-              <w:lang w:val="en-US"/>
-            </w:rPr>
-            <w:t>DIGITAL SIGNAL PROCESSING</w:t>
-          </w:r>
-          <w:r>
-            <w:rPr>
-              <w:rFonts w:ascii="Arial" w:hAnsi="Arial" w:cs="Arial"/>
-              <w:iCs/>
-              <w:noProof/>
-              <w:sz w:val="24"/>
-              <w:lang w:val="en-US"/>
-            </w:rPr>
-            <w:t>.</w:t>
-          </w:r>
-          <w:r>
-            <w:rPr>
-              <w:rFonts w:ascii="Arial" w:hAnsi="Arial" w:cs="Arial"/>
-              <w:noProof/>
-              <w:sz w:val="24"/>
-              <w:lang w:val="en-US"/>
-            </w:rPr>
-            <w:t xml:space="preserve"> San Diego: California Technical Publishing.</w:t>
-          </w:r>
-        </w:p>
-        <w:p>
-          <w:pPr>
-            <w:pStyle w:val="Bibliografia"/>
-            <w:tabs>
-              <w:tab w:val="left" w:pos="567"/>
-            </w:tabs>
-            <w:ind w:firstLine="0"/>
-            <w:rPr>
-              <w:rFonts w:ascii="Arial" w:hAnsi="Arial" w:cs="Arial"/>
-              <w:noProof/>
-              <w:sz w:val="24"/>
-              <w:lang w:val="en-US"/>
-            </w:rPr>
-          </w:pPr>
-          <w:r>
-            <w:rPr>
-              <w:rFonts w:ascii="Arial" w:hAnsi="Arial" w:cs="Arial"/>
-              <w:noProof/>
-              <w:sz w:val="24"/>
-              <w:lang w:val="en-US"/>
-            </w:rPr>
-            <w:t xml:space="preserve">V.oppenheim, A. (1999). </w:t>
-          </w:r>
-          <w:r>
-            <w:rPr>
-              <w:rFonts w:ascii="Arial" w:hAnsi="Arial" w:cs="Arial"/>
-              <w:b/>
-              <w:iCs/>
-              <w:noProof/>
-              <w:sz w:val="24"/>
-              <w:lang w:val="en-US"/>
-            </w:rPr>
-            <w:t>DISCRETE TIME SIGNAL PROCESSING</w:t>
-          </w:r>
-          <w:r>
-            <w:rPr>
-              <w:rFonts w:ascii="Arial" w:hAnsi="Arial" w:cs="Arial"/>
-              <w:iCs/>
-              <w:noProof/>
-              <w:sz w:val="24"/>
-              <w:lang w:val="en-US"/>
-            </w:rPr>
-            <w:t>.</w:t>
-          </w:r>
-          <w:r>
-            <w:rPr>
-              <w:rFonts w:ascii="Arial" w:hAnsi="Arial" w:cs="Arial"/>
-              <w:noProof/>
-              <w:sz w:val="24"/>
-              <w:lang w:val="en-US"/>
-            </w:rPr>
-            <w:t xml:space="preserve"> Ney jersey : prentice hall.</w:t>
-          </w:r>
+          <w:bookmarkEnd w:id="19"/>
         </w:p>
         <w:p>
           <w:pPr>
@@ -3515,25 +4430,64 @@
             </w:tabs>
             <w:ind w:firstLine="0"/>
             <w:rPr>
-              <w:lang w:val="en-US"/>
+              <w:rFonts w:ascii="Arial" w:hAnsi="Arial" w:cs="Arial"/>
+              <w:sz w:val="24"/>
             </w:rPr>
           </w:pPr>
+        </w:p>
+        <w:p>
+          <w:pPr>
+            <w:pStyle w:val="Bibliografia"/>
+            <w:ind w:left="720" w:hanging="720"/>
+          </w:pPr>
+          <w:hyperlink r:id="rId11" w:history="1">
+            <w:r>
+              <w:rPr>
+                <w:rStyle w:val="Hyperlink"/>
+              </w:rPr>
+              <w:t>https://codigosdebarrasbrasil.com.br/como-coacutedigos-de-barras-funcionam.html</w:t>
+            </w:r>
+          </w:hyperlink>
+          <w:r>
+            <w:t xml:space="preserve"> acesso em: 02 </w:t>
+          </w:r>
+          <w:proofErr w:type="gramStart"/>
+          <w:r>
+            <w:t>Nov.</w:t>
+          </w:r>
+          <w:proofErr w:type="gramEnd"/>
+          <w:r>
+            <w:t xml:space="preserve"> 2019</w:t>
+          </w:r>
+        </w:p>
+        <w:p>
+          <w:pPr>
+            <w:ind w:firstLine="0"/>
+            <w:rPr>
+              <w:rFonts w:ascii="Arial" w:hAnsi="Arial" w:cs="Arial"/>
+              <w:sz w:val="24"/>
+            </w:rPr>
+          </w:pPr>
+          <w:hyperlink r:id="rId12" w:history="1">
+            <w:r>
+              <w:rPr>
+                <w:rStyle w:val="Hyperlink"/>
+                <w:rFonts w:ascii="Arial" w:hAnsi="Arial" w:cs="Arial"/>
+                <w:sz w:val="24"/>
+              </w:rPr>
+              <w:t>https://nacoesunidas.org/pos2015/agenda2030/</w:t>
+            </w:r>
+          </w:hyperlink>
           <w:r>
             <w:rPr>
               <w:rFonts w:ascii="Arial" w:hAnsi="Arial" w:cs="Arial"/>
               <w:sz w:val="24"/>
             </w:rPr>
-            <w:fldChar w:fldCharType="end"/>
-          </w:r>
-          <w:r>
-            <w:rPr>
-              <w:rFonts w:ascii="Arial" w:hAnsi="Arial" w:cs="Arial"/>
-              <w:sz w:val="24"/>
-              <w:lang w:val="en-US"/>
-            </w:rPr>
-            <w:t xml:space="preserve"> </w:t>
+            <w:t xml:space="preserve"> acesso em: 25 de out. 2019</w:t>
           </w:r>
         </w:p>
+        <w:p/>
+        <w:p/>
         <w:sdt>
           <w:sdtPr>
             <w:id w:val="111145805"/>
@@ -3573,7 +4527,7 @@
       </w:sdtContent>
     </w:sdt>
     <w:sectPr>
-      <w:headerReference w:type="default" r:id="rId10"/>
+      <w:headerReference w:type="default" r:id="rId13"/>
       <w:pgSz w:w="11906" w:h="16838"/>
       <w:pgMar w:top="1701" w:right="1134" w:bottom="1134" w:left="1701" w:header="708" w:footer="708" w:gutter="0"/>
       <w:cols w:space="708"/>
@@ -8186,7 +9140,7 @@
     <w:lsdException w:name="Table Web 2" w:semiHidden="1" w:unhideWhenUsed="1"/>
     <w:lsdException w:name="Table Web 3" w:semiHidden="1" w:unhideWhenUsed="1"/>
     <w:lsdException w:name="Balloon Text" w:semiHidden="1" w:unhideWhenUsed="1"/>
-    <w:lsdException w:name="Table Grid" w:semiHidden="1" w:uiPriority="0" w:unhideWhenUsed="1"/>
+    <w:lsdException w:name="Table Grid" w:uiPriority="0"/>
     <w:lsdException w:name="Table Theme" w:semiHidden="1" w:unhideWhenUsed="1"/>
     <w:lsdException w:name="Placeholder Text" w:semiHidden="1"/>
     <w:lsdException w:name="No Spacing" w:uiPriority="1" w:qFormat="1"/>
@@ -9332,7 +10286,7 @@
 </file>
 
 <file path=customXml/itemProps1.xml><?xml version="1.0" encoding="utf-8"?>
-<ds:datastoreItem xmlns:ds="http://schemas.openxmlformats.org/officeDocument/2006/customXml" ds:itemID="{6A03FE41-1869-4CC8-A400-A7CCC0CB568A}">
+<ds:datastoreItem xmlns:ds="http://schemas.openxmlformats.org/officeDocument/2006/customXml" ds:itemID="{EF04B526-52C4-4ABC-8950-73B47EA438E6}">
   <ds:schemaRefs>
     <ds:schemaRef ds:uri="http://schemas.openxmlformats.org/officeDocument/2006/bibliography"/>
   </ds:schemaRefs>

</xml_diff>